<commit_message>
add Freemarker as template-language
</commit_message>
<xml_diff>
--- a/documents/Szakdolgozat.docx
+++ b/documents/Szakdolgozat.docx
@@ -118,11 +118,21 @@
       <w:pPr>
         <w:pStyle w:val="Cmlapkarstanszk"/>
       </w:pPr>
-      <w:fldSimple w:instr=" DOCPROPERTY  Company  \* MERGEFORMAT ">
-        <w:r>
-          <w:t>Automatizálási és Alkalmazott Informatikai Tanszék</w:t>
-        </w:r>
-      </w:fldSimple>
+      <w:r>
+        <w:fldChar w:fldCharType="begin"/>
+      </w:r>
+      <w:r>
+        <w:instrText xml:space="preserve"> DOCPROPERTY  Company  \* MERGEFORMAT </w:instrText>
+      </w:r>
+      <w:r>
+        <w:fldChar w:fldCharType="separate"/>
+      </w:r>
+      <w:r>
+        <w:t>Automatizálási és Alkalmazott Informatikai Tanszék</w:t>
+      </w:r>
+      <w:r>
+        <w:fldChar w:fldCharType="end"/>
+      </w:r>
     </w:p>
     <w:p/>
     <w:p/>
@@ -135,21 +145,41 @@
       <w:pPr>
         <w:pStyle w:val="Cmlapszerz"/>
       </w:pPr>
-      <w:fldSimple w:instr=" AUTHOR  \* MERGEFORMAT ">
-        <w:r>
-          <w:t>Kovácsvölgyi Dávid</w:t>
-        </w:r>
-      </w:fldSimple>
+      <w:r>
+        <w:fldChar w:fldCharType="begin"/>
+      </w:r>
+      <w:r>
+        <w:instrText xml:space="preserve"> AUTHOR  \* MERGEFORMAT </w:instrText>
+      </w:r>
+      <w:r>
+        <w:fldChar w:fldCharType="separate"/>
+      </w:r>
+      <w:r>
+        <w:t>Kovácsvölgyi Dávid</w:t>
+      </w:r>
+      <w:r>
+        <w:fldChar w:fldCharType="end"/>
+      </w:r>
     </w:p>
     <w:p>
       <w:pPr>
         <w:pStyle w:val="Cm"/>
       </w:pPr>
-      <w:fldSimple w:instr=" TITLE  \* MERGEFORMAT ">
-        <w:r>
-          <w:t>Adatfolyamgráfból hardverleírás automatizált generálása</w:t>
-        </w:r>
-      </w:fldSimple>
+      <w:r>
+        <w:fldChar w:fldCharType="begin"/>
+      </w:r>
+      <w:r>
+        <w:instrText xml:space="preserve"> TITLE  \* MERGEFORMAT </w:instrText>
+      </w:r>
+      <w:r>
+        <w:fldChar w:fldCharType="separate"/>
+      </w:r>
+      <w:r>
+        <w:t>Adatfolyamgráfból hardverleírás automatizált generálása</w:t>
+      </w:r>
+      <w:r>
+        <w:fldChar w:fldCharType="end"/>
+      </w:r>
     </w:p>
     <w:p>
       <w:pPr>
@@ -244,11 +274,21 @@
                             <w:pPr>
                               <w:pStyle w:val="Cmlapszerz"/>
                             </w:pPr>
-                            <w:fldSimple w:instr=" DOCPROPERTY &quot;Manager&quot;  \* MERGEFORMAT ">
-                              <w:r>
-                                <w:t>Suba Gergely</w:t>
-                              </w:r>
-                            </w:fldSimple>
+                            <w:r>
+                              <w:fldChar w:fldCharType="begin"/>
+                            </w:r>
+                            <w:r>
+                              <w:instrText xml:space="preserve"> DOCPROPERTY "Manager"  \* MERGEFORMAT </w:instrText>
+                            </w:r>
+                            <w:r>
+                              <w:fldChar w:fldCharType="separate"/>
+                            </w:r>
+                            <w:r>
+                              <w:t>Suba Gergely</w:t>
+                            </w:r>
+                            <w:r>
+                              <w:fldChar w:fldCharType="end"/>
+                            </w:r>
                           </w:p>
                           <w:p>
                             <w:pPr>
@@ -325,11 +365,21 @@
                       <w:pPr>
                         <w:pStyle w:val="Cmlapszerz"/>
                       </w:pPr>
-                      <w:fldSimple w:instr=" DOCPROPERTY &quot;Manager&quot;  \* MERGEFORMAT ">
-                        <w:r>
-                          <w:t>Suba Gergely</w:t>
-                        </w:r>
-                      </w:fldSimple>
+                      <w:r>
+                        <w:fldChar w:fldCharType="begin"/>
+                      </w:r>
+                      <w:r>
+                        <w:instrText xml:space="preserve"> DOCPROPERTY "Manager"  \* MERGEFORMAT </w:instrText>
+                      </w:r>
+                      <w:r>
+                        <w:fldChar w:fldCharType="separate"/>
+                      </w:r>
+                      <w:r>
+                        <w:t>Suba Gergely</w:t>
+                      </w:r>
+                      <w:r>
+                        <w:fldChar w:fldCharType="end"/>
+                      </w:r>
                     </w:p>
                     <w:p>
                       <w:pPr>
@@ -1319,7 +1369,7 @@
         <w:rPr>
           <w:noProof/>
         </w:rPr>
-        <w:t>2018. 11. 13.</w:t>
+        <w:t>2018. 11. 15.</w:t>
       </w:r>
       <w:r>
         <w:fldChar w:fldCharType="end"/>
@@ -1346,11 +1396,21 @@
       <w:r>
         <w:tab/>
       </w:r>
-      <w:fldSimple w:instr=" AUTHOR   \* MERGEFORMAT ">
-        <w:r>
-          <w:t>Kovácsvölgyi Dávid</w:t>
-        </w:r>
-      </w:fldSimple>
+      <w:r>
+        <w:fldChar w:fldCharType="begin"/>
+      </w:r>
+      <w:r>
+        <w:instrText xml:space="preserve"> AUTHOR   \* MERGEFORMAT </w:instrText>
+      </w:r>
+      <w:r>
+        <w:fldChar w:fldCharType="separate"/>
+      </w:r>
+      <w:r>
+        <w:t>Kovácsvölgyi Dávid</w:t>
+      </w:r>
+      <w:r>
+        <w:fldChar w:fldCharType="end"/>
+      </w:r>
     </w:p>
     <w:p>
       <w:pPr>
@@ -2434,79 +2494,7 @@
     </w:p>
     <w:p>
       <w:r>
-        <w:t>Mivel a kapuszintű tervezése egy áramkörnek lassú és nagy oda</w:t>
-      </w:r>
-      <w:r>
-        <w:t>figyelést igényel,</w:t>
-      </w:r>
-      <w:r>
-        <w:t xml:space="preserve"> ezért rég óta foglalkoztatja a mérnököket, hogy </w:t>
-      </w:r>
-      <w:r>
-        <w:t>a tervezést</w:t>
-      </w:r>
-      <w:r>
-        <w:t xml:space="preserve"> egy magasabb absztrakciós szinten </w:t>
-      </w:r>
-      <w:r>
-        <w:t>tudják el</w:t>
-      </w:r>
-      <w:r>
-        <w:t>végezni</w:t>
-      </w:r>
-      <w:r>
-        <w:t xml:space="preserve">, ahol </w:t>
-      </w:r>
-      <w:r>
-        <w:t xml:space="preserve">a </w:t>
-      </w:r>
-      <w:r>
-        <w:t xml:space="preserve">rendszer </w:t>
-      </w:r>
-      <w:r>
-        <w:t>viselkedés</w:t>
-      </w:r>
-      <w:r>
-        <w:t>é</w:t>
-      </w:r>
-      <w:r>
-        <w:t>t</w:t>
-      </w:r>
-      <w:r>
-        <w:t xml:space="preserve"> </w:t>
-      </w:r>
-      <w:r>
-        <w:t xml:space="preserve">legyenek </w:t>
-      </w:r>
-      <w:r>
-        <w:t>képesek előírni</w:t>
-      </w:r>
-      <w:r>
-        <w:t>, és ebből</w:t>
-      </w:r>
-      <w:r>
-        <w:t xml:space="preserve"> </w:t>
-      </w:r>
-      <w:r>
-        <w:t>hardverleírást generál</w:t>
-      </w:r>
-      <w:r>
-        <w:t>ni</w:t>
-      </w:r>
-      <w:r>
-        <w:t xml:space="preserve"> egy arra alkalmas fordító segítségével</w:t>
-      </w:r>
-      <w:r>
-        <w:t>.</w:t>
-      </w:r>
-      <w:r>
-        <w:t xml:space="preserve"> Az első </w:t>
-      </w:r>
-      <w:r>
-        <w:t>generáció</w:t>
-      </w:r>
-      <w:r>
-        <w:t xml:space="preserve">t a </w:t>
+        <w:t xml:space="preserve">Mivel a kapuszintű tervezése egy áramkörnek lassú és nagy odafigyelést igényel, ezért rég óta foglalkoztatja a mérnököket, hogy a tervezést egy magasabb absztrakciós szinten tudják elvégezni, ahol a rendszer viselkedését legyenek képesek előírni, és ebből hardverleírást generálni egy arra alkalmas fordító segítségével. Az első generációt a </w:t>
       </w:r>
       <w:proofErr w:type="spellStart"/>
       <w:r>
@@ -2518,10 +2506,7 @@
       </w:r>
       <w:proofErr w:type="spellStart"/>
       <w:r>
-        <w:t>Behavior</w:t>
-      </w:r>
-      <w:r>
-        <w:t>al</w:t>
+        <w:t>Behavioral</w:t>
       </w:r>
       <w:proofErr w:type="spellEnd"/>
       <w:r>
@@ -2541,13 +2526,7 @@
       </w:r>
       <w:proofErr w:type="spellEnd"/>
       <w:r>
-        <w:t xml:space="preserve"> használt bemeneti nyelveként. </w:t>
-      </w:r>
-      <w:r>
-        <w:t>Viszont a</w:t>
-      </w:r>
-      <w:r>
-        <w:t xml:space="preserve">z </w:t>
+        <w:t xml:space="preserve"> használt bemeneti nyelveként. Viszont az </w:t>
       </w:r>
       <w:proofErr w:type="gramStart"/>
       <w:r>
@@ -2555,42 +2534,15 @@
       </w:r>
       <w:proofErr w:type="gramEnd"/>
       <w:r>
-        <w:t xml:space="preserve"> amik</w:t>
-      </w:r>
-      <w:r>
-        <w:t xml:space="preserve"> viselkedést leíró VHDL</w:t>
-      </w:r>
-      <w:r>
-        <w:t>-t</w:t>
-      </w:r>
-      <w:r>
-        <w:t xml:space="preserve"> és </w:t>
-      </w:r>
-      <w:proofErr w:type="spellStart"/>
-      <w:r>
-        <w:t>Verilog</w:t>
-      </w:r>
-      <w:r>
-        <w:t>ot</w:t>
-      </w:r>
-      <w:proofErr w:type="spellEnd"/>
-      <w:r>
-        <w:t xml:space="preserve"> alkalmazták nem terjedtek el, mert a </w:t>
-      </w:r>
-      <w:r>
-        <w:t>nyelvek nem voltak alkalmasak magasszint</w:t>
-      </w:r>
-      <w:r>
-        <w:t>en való algoritmus leírásra</w:t>
-      </w:r>
-      <w:r>
-        <w:t>, ezért</w:t>
-      </w:r>
-      <w:r>
-        <w:t xml:space="preserve"> 2004-ben leállították </w:t>
-      </w:r>
-      <w:r>
-        <w:t xml:space="preserve">a </w:t>
+        <w:t xml:space="preserve"> amik viselkedést leíró VHDL-t és </w:t>
+      </w:r>
+      <w:proofErr w:type="spellStart"/>
+      <w:r>
+        <w:t>Verilogot</w:t>
+      </w:r>
+      <w:proofErr w:type="spellEnd"/>
+      <w:r>
+        <w:t xml:space="preserve"> alkalmazták nem terjedtek el, mert a nyelvek nem voltak alkalmasak magasszinten való algoritmus leírásra, ezért 2004-ben leállították a </w:t>
       </w:r>
       <w:proofErr w:type="spellStart"/>
       <w:r>
@@ -2614,25 +2566,7 @@
       </w:r>
       <w:proofErr w:type="spellEnd"/>
       <w:r>
-        <w:t xml:space="preserve"> és</w:t>
-      </w:r>
-      <w:r>
-        <w:t xml:space="preserve"> tovább fejlesztésé</w:t>
-      </w:r>
-      <w:r>
-        <w:t>t</w:t>
-      </w:r>
-      <w:r>
-        <w:t>. Eközben megjelent az igény egy ténylegesen magas szintű nyelvet (</w:t>
-      </w:r>
-      <w:r>
-        <w:t>pl. C-t</w:t>
-      </w:r>
-      <w:r>
-        <w:t>)</w:t>
-      </w:r>
-      <w:r>
-        <w:t xml:space="preserve"> használó </w:t>
+        <w:t xml:space="preserve"> és tovább fejlesztését. Eközben megjelent az igény egy ténylegesen magas szintű nyelvet (pl. C-t) használó </w:t>
       </w:r>
       <w:proofErr w:type="spellStart"/>
       <w:r>
@@ -2640,10 +2574,7 @@
       </w:r>
       <w:proofErr w:type="spellEnd"/>
       <w:r>
-        <w:t xml:space="preserve"> kifejlesztésére</w:t>
-      </w:r>
-      <w:r>
-        <w:t>, ezt hívják ma magas szintű szintézisnek.</w:t>
+        <w:t xml:space="preserve"> kifejlesztésére, ezt hívják ma magas szintű szintézisnek.</w:t>
       </w:r>
     </w:p>
     <w:p>
@@ -2821,14 +2752,303 @@
       <w:r>
         <w:noBreakHyphen/>
       </w:r>
+      <w:fldSimple w:instr=" SEQ ábra \* ARABIC \s 1 ">
+        <w:r>
+          <w:rPr>
+            <w:noProof/>
+          </w:rPr>
+          <w:t>1</w:t>
+        </w:r>
+      </w:fldSimple>
+      <w:r>
+        <w:t>. ábra</w:t>
+      </w:r>
+      <w:bookmarkEnd w:id="5"/>
+      <w:r>
+        <w:t xml:space="preserve"> </w:t>
+      </w:r>
+      <w:proofErr w:type="spellStart"/>
+      <w:r>
+        <w:t>PipeComp</w:t>
+      </w:r>
+      <w:proofErr w:type="spellEnd"/>
+      <w:r>
+        <w:t xml:space="preserve"> keretrendszer architektúra</w:t>
+      </w:r>
+    </w:p>
+    <w:p>
+      <w:pPr>
+        <w:pStyle w:val="Kpalrs"/>
+      </w:pPr>
+    </w:p>
+    <w:p>
+      <w:pPr>
+        <w:pStyle w:val="Cmsor2"/>
+      </w:pPr>
+      <w:r>
+        <w:t>HLS Backend</w:t>
+      </w:r>
+    </w:p>
+    <w:p>
+      <w:r>
+        <w:t>A feladatom egy ilyen VHDL-t generáló HLS Backend implementálása volt, amivel alapműveleteket (összeadás, szorzás, osztás …</w:t>
+      </w:r>
+      <w:proofErr w:type="spellStart"/>
+      <w:r>
+        <w:t>stb</w:t>
+      </w:r>
+      <w:proofErr w:type="spellEnd"/>
+      <w:r>
+        <w:t xml:space="preserve">) és egyszerű irányítási konstrukciókat kellett tudnom kezelni (összetett művelet, elágazás, ismétlődés, memória). Az általam elkészített program bemenetként a HIG adatfolyamgráfot fogadja, bejárja és feldolgozza. Végezetül VHDL leírókat </w:t>
+      </w:r>
+      <w:proofErr w:type="gramStart"/>
+      <w:r>
+        <w:t>generál</w:t>
+      </w:r>
+      <w:proofErr w:type="gramEnd"/>
+      <w:r>
+        <w:t xml:space="preserve"> amik alkalmasak a HIG által leírt algoritmus végrehajtására.</w:t>
+      </w:r>
+    </w:p>
+    <w:p>
+      <w:pPr>
+        <w:pStyle w:val="Cmsor1"/>
+      </w:pPr>
+      <w:r>
+        <w:lastRenderedPageBreak/>
+        <w:t>VHDL hardverleíró nyelv jellegzetességei</w:t>
+      </w:r>
+    </w:p>
+    <w:p>
+      <w:r>
+        <w:t xml:space="preserve">A </w:t>
+      </w:r>
+      <w:proofErr w:type="gramStart"/>
+      <w:r>
+        <w:t>VHDL(</w:t>
+      </w:r>
+      <w:proofErr w:type="gramEnd"/>
+      <w:r>
+        <w:t xml:space="preserve">VHSIC Hardware </w:t>
+      </w:r>
+      <w:proofErr w:type="spellStart"/>
+      <w:r>
+        <w:t>Description</w:t>
+      </w:r>
+      <w:proofErr w:type="spellEnd"/>
+      <w:r>
+        <w:t xml:space="preserve"> </w:t>
+      </w:r>
+      <w:proofErr w:type="spellStart"/>
+      <w:r>
+        <w:t>Language</w:t>
+      </w:r>
+      <w:proofErr w:type="spellEnd"/>
+      <w:r>
+        <w:t>) az egyik legelterjedtebb hardver leíró nyelv</w:t>
+      </w:r>
+      <w:r>
+        <w:t xml:space="preserve"> napjainkban.</w:t>
+      </w:r>
+      <w:r>
+        <w:t xml:space="preserve"> </w:t>
+      </w:r>
+      <w:r>
+        <w:t>A hardver leíró nyelv</w:t>
+      </w:r>
+      <w:r>
+        <w:t>ek</w:t>
+      </w:r>
+      <w:r>
+        <w:t xml:space="preserve"> </w:t>
+      </w:r>
+      <w:r>
+        <w:t>céljukat</w:t>
+      </w:r>
+      <w:r>
+        <w:t xml:space="preserve"> tekintve eltér</w:t>
+      </w:r>
+      <w:r>
+        <w:t>nek</w:t>
+      </w:r>
+      <w:r>
+        <w:t xml:space="preserve"> más magasabb szintű szoftveres nyelvektől</w:t>
+      </w:r>
+      <w:r>
+        <w:t>, mert</w:t>
+      </w:r>
+      <w:r>
+        <w:t xml:space="preserve"> utóbbi</w:t>
+      </w:r>
+      <w:r>
+        <w:t xml:space="preserve">ak a fordítás után a processzorban </w:t>
+      </w:r>
+      <w:proofErr w:type="gramStart"/>
+      <w:r>
+        <w:t>futnak</w:t>
+      </w:r>
+      <w:proofErr w:type="gramEnd"/>
+      <w:r>
+        <w:t xml:space="preserve"> ami </w:t>
+      </w:r>
+      <w:r>
+        <w:t>soros</w:t>
+      </w:r>
+      <w:r>
+        <w:t>an hajtja</w:t>
+      </w:r>
+      <w:r>
+        <w:t xml:space="preserve"> végre</w:t>
+      </w:r>
+      <w:r>
+        <w:t xml:space="preserve"> a fordított kód utasításait. Míg a</w:t>
+      </w:r>
+      <w:r>
+        <w:t xml:space="preserve"> hardver</w:t>
+      </w:r>
+      <w:r>
+        <w:t xml:space="preserve"> </w:t>
+      </w:r>
+      <w:r>
+        <w:t>leíró</w:t>
+      </w:r>
+      <w:r>
+        <w:t xml:space="preserve"> </w:t>
+      </w:r>
+      <w:r>
+        <w:t>nyelvek</w:t>
+      </w:r>
+      <w:r>
+        <w:t xml:space="preserve"> esetén az általa definiált modulok és azok összeköttetései egymás mellett párhuzamosan léteznek. Tehát nem egy algoritmus lépésről lépésre történő végrehajtását, hanem annak elemi blokkok és azok összeköttetéseivel írják le azt. </w:t>
+      </w:r>
+    </w:p>
+    <w:p>
+      <w:pPr>
+        <w:pStyle w:val="Cmsor2"/>
+      </w:pPr>
+      <w:r>
+        <w:t>Felépítés</w:t>
+      </w:r>
+    </w:p>
+    <w:p>
+      <w:r>
+        <w:t xml:space="preserve">Főleg </w:t>
+      </w:r>
+      <w:r>
+        <w:t>FPGA és ASIC áramkörök tervezésé</w:t>
+      </w:r>
+      <w:r>
+        <w:t>re és</w:t>
+      </w:r>
+      <w:r>
+        <w:t xml:space="preserve"> szimulálásá</w:t>
+      </w:r>
+      <w:r>
+        <w:t>ra használják a hardverleíró nyelveket, mivel a</w:t>
+      </w:r>
+      <w:r>
+        <w:t xml:space="preserve"> bonyolult és ebből fakadóan nehezen áttekinthető kapcsolásirajzokkal szemben </w:t>
+      </w:r>
+      <w:r>
+        <w:t>a hardver leíró nyelvek</w:t>
+      </w:r>
+      <w:r>
+        <w:t xml:space="preserve"> </w:t>
+      </w:r>
+      <w:r>
+        <w:t>gépek és ember által is jól olvasható</w:t>
+      </w:r>
+      <w:r>
+        <w:t xml:space="preserve"> </w:t>
+      </w:r>
+      <w:r>
+        <w:t>kódot eredményeznek</w:t>
+      </w:r>
+      <w:r>
+        <w:t>.</w:t>
+      </w:r>
+      <w:r>
+        <w:t xml:space="preserve">  </w:t>
+      </w:r>
+      <w:r>
+        <w:t>A</w:t>
+      </w:r>
+      <w:r>
+        <w:t>z áttekinthetőséget növeli az is, hogy a</w:t>
+      </w:r>
+      <w:r>
+        <w:t xml:space="preserve"> VHDL </w:t>
+      </w:r>
+      <w:r>
+        <w:t xml:space="preserve">lehetőséget ad </w:t>
+      </w:r>
+      <w:r>
+        <w:t>több modul definiálás</w:t>
+      </w:r>
+      <w:r>
+        <w:t>ára</w:t>
+      </w:r>
+      <w:r>
+        <w:t xml:space="preserve"> és </w:t>
+      </w:r>
+      <w:r>
+        <w:t xml:space="preserve">ezek </w:t>
+      </w:r>
+      <w:r>
+        <w:t>egymásba ágyazásá</w:t>
+      </w:r>
+      <w:r>
+        <w:t>ra is.</w:t>
+      </w:r>
+    </w:p>
+    <w:p>
+      <w:pPr>
+        <w:pStyle w:val="Cmsor3"/>
+      </w:pPr>
+      <w:proofErr w:type="spellStart"/>
+      <w:r>
+        <w:t>Entity</w:t>
+      </w:r>
+      <w:proofErr w:type="spellEnd"/>
+      <w:r>
+        <w:t xml:space="preserve"> és </w:t>
+      </w:r>
+      <w:proofErr w:type="spellStart"/>
+      <w:r>
+        <w:t>Architecture</w:t>
+      </w:r>
+      <w:proofErr w:type="spellEnd"/>
+    </w:p>
+    <w:p>
+      <w:pPr>
+        <w:ind w:firstLine="708"/>
+      </w:pPr>
+      <w:r>
+        <w:t>A</w:t>
+      </w:r>
+      <w:r>
+        <w:t xml:space="preserve"> modulok két fő részből állnak</w:t>
+      </w:r>
+      <w:r>
+        <w:t xml:space="preserve"> (</w:t>
+      </w:r>
       <w:r>
         <w:fldChar w:fldCharType="begin"/>
       </w:r>
       <w:r>
-        <w:instrText xml:space="preserve"> SEQ ábra \* ARABIC \s 1 </w:instrText>
+        <w:instrText xml:space="preserve"> REF _Ref529902634 \h </w:instrText>
       </w:r>
       <w:r>
         <w:fldChar w:fldCharType="separate"/>
+      </w:r>
+      <w:r>
+        <w:rPr>
+          <w:noProof/>
+        </w:rPr>
+        <w:t>2</w:t>
+      </w:r>
+      <w:r>
+        <w:noBreakHyphen/>
       </w:r>
       <w:r>
         <w:rPr>
@@ -2837,356 +3057,6 @@
         <w:t>1</w:t>
       </w:r>
       <w:r>
-        <w:fldChar w:fldCharType="end"/>
-      </w:r>
-      <w:r>
-        <w:t>. ábra</w:t>
-      </w:r>
-      <w:bookmarkEnd w:id="5"/>
-      <w:r>
-        <w:t xml:space="preserve"> </w:t>
-      </w:r>
-      <w:proofErr w:type="spellStart"/>
-      <w:r>
-        <w:t>PipeComp</w:t>
-      </w:r>
-      <w:proofErr w:type="spellEnd"/>
-      <w:r>
-        <w:t xml:space="preserve"> keretrendszer architektúra</w:t>
-      </w:r>
-    </w:p>
-    <w:p>
-      <w:pPr>
-        <w:pStyle w:val="Kpalrs"/>
-      </w:pPr>
-    </w:p>
-    <w:p>
-      <w:pPr>
-        <w:pStyle w:val="Cmsor2"/>
-      </w:pPr>
-      <w:r>
-        <w:t>HLS Backend</w:t>
-      </w:r>
-    </w:p>
-    <w:p>
-      <w:r>
-        <w:t>A feladatom egy ilyen VHDL-t generáló HLS Backend implementálása volt, amivel alapműveleteket (összeadás, szorzás, osztás …</w:t>
-      </w:r>
-      <w:proofErr w:type="spellStart"/>
-      <w:r>
-        <w:t>stb</w:t>
-      </w:r>
-      <w:proofErr w:type="spellEnd"/>
-      <w:r>
-        <w:t xml:space="preserve">) és egyszerű irányítási konstrukciókat kellett tudnom kezelni (összetett művelet, elágazás, ismétlődés, memória). Az általam elkészített program bemenetként a HIG adatfolyamgráfot fogadja, bejárja és feldolgozza. Végezetül VHDL leírókat </w:t>
-      </w:r>
-      <w:proofErr w:type="gramStart"/>
-      <w:r>
-        <w:t>generál</w:t>
-      </w:r>
-      <w:proofErr w:type="gramEnd"/>
-      <w:r>
-        <w:t xml:space="preserve"> amik alkalmasak a HIG által leírt algoritmus végrehajtására.</w:t>
-      </w:r>
-    </w:p>
-    <w:p>
-      <w:pPr>
-        <w:pStyle w:val="Cmsor1"/>
-      </w:pPr>
-      <w:r>
-        <w:lastRenderedPageBreak/>
-        <w:t>VHDL hardverleíró nyelv jellegzetességei</w:t>
-      </w:r>
-    </w:p>
-    <w:p>
-      <w:r>
-        <w:t xml:space="preserve">A </w:t>
-      </w:r>
-      <w:proofErr w:type="gramStart"/>
-      <w:r>
-        <w:t>VHDL(</w:t>
-      </w:r>
-      <w:proofErr w:type="gramEnd"/>
-      <w:r>
-        <w:t xml:space="preserve">VHSIC Hardware </w:t>
-      </w:r>
-      <w:proofErr w:type="spellStart"/>
-      <w:r>
-        <w:t>Description</w:t>
-      </w:r>
-      <w:proofErr w:type="spellEnd"/>
-      <w:r>
-        <w:t xml:space="preserve"> </w:t>
-      </w:r>
-      <w:proofErr w:type="spellStart"/>
-      <w:r>
-        <w:t>Language</w:t>
-      </w:r>
-      <w:proofErr w:type="spellEnd"/>
-      <w:r>
-        <w:t>) az egyik legelterjedtebb hardver leíró nyelv</w:t>
-      </w:r>
-      <w:r>
-        <w:t xml:space="preserve"> napjainkban.</w:t>
-      </w:r>
-      <w:r>
-        <w:t xml:space="preserve"> </w:t>
-      </w:r>
-      <w:r>
-        <w:t>A hardver leíró nyelv</w:t>
-      </w:r>
-      <w:r>
-        <w:t>ek</w:t>
-      </w:r>
-      <w:r>
-        <w:t xml:space="preserve"> </w:t>
-      </w:r>
-      <w:r>
-        <w:t>céljukat</w:t>
-      </w:r>
-      <w:r>
-        <w:t xml:space="preserve"> tekintve eltér</w:t>
-      </w:r>
-      <w:r>
-        <w:t>nek</w:t>
-      </w:r>
-      <w:r>
-        <w:t xml:space="preserve"> más magasabb szintű szoftveres nyelvektől</w:t>
-      </w:r>
-      <w:r>
-        <w:t>, mert</w:t>
-      </w:r>
-      <w:r>
-        <w:t xml:space="preserve"> utóbbi</w:t>
-      </w:r>
-      <w:r>
-        <w:t xml:space="preserve">ak a fordítás után a processzorban </w:t>
-      </w:r>
-      <w:proofErr w:type="gramStart"/>
-      <w:r>
-        <w:t>futnak</w:t>
-      </w:r>
-      <w:proofErr w:type="gramEnd"/>
-      <w:r>
-        <w:t xml:space="preserve"> ami </w:t>
-      </w:r>
-      <w:r>
-        <w:t>soros</w:t>
-      </w:r>
-      <w:r>
-        <w:t>an hajtja</w:t>
-      </w:r>
-      <w:r>
-        <w:t xml:space="preserve"> végre</w:t>
-      </w:r>
-      <w:r>
-        <w:t xml:space="preserve"> a fordított kód utasításait. Míg a</w:t>
-      </w:r>
-      <w:r>
-        <w:t xml:space="preserve"> hardver</w:t>
-      </w:r>
-      <w:r>
-        <w:t xml:space="preserve"> </w:t>
-      </w:r>
-      <w:r>
-        <w:t>leíró</w:t>
-      </w:r>
-      <w:r>
-        <w:t xml:space="preserve"> </w:t>
-      </w:r>
-      <w:r>
-        <w:t>nyelvek</w:t>
-      </w:r>
-      <w:r>
-        <w:t xml:space="preserve"> esetén az általa definiált modulok és azok összeköttetései egymás mellett párhuzamosan léteznek.</w:t>
-      </w:r>
-      <w:r>
-        <w:t xml:space="preserve"> Tehát nem </w:t>
-      </w:r>
-      <w:r>
-        <w:t>egy</w:t>
-      </w:r>
-      <w:r>
-        <w:t xml:space="preserve"> algoritmus</w:t>
-      </w:r>
-      <w:r>
-        <w:t xml:space="preserve"> lépésről lépésre történő végrehajtását</w:t>
-      </w:r>
-      <w:r>
-        <w:t xml:space="preserve">, hanem </w:t>
-      </w:r>
-      <w:r>
-        <w:t xml:space="preserve">annak </w:t>
-      </w:r>
-      <w:r>
-        <w:t xml:space="preserve">elemi blokkok és </w:t>
-      </w:r>
-      <w:r>
-        <w:t>azok összeköttetéseivel</w:t>
-      </w:r>
-      <w:r>
-        <w:t xml:space="preserve"> írják le</w:t>
-      </w:r>
-      <w:r>
-        <w:t xml:space="preserve"> azt</w:t>
-      </w:r>
-      <w:r>
-        <w:t>.</w:t>
-      </w:r>
-      <w:r>
-        <w:t xml:space="preserve"> </w:t>
-      </w:r>
-    </w:p>
-    <w:p>
-      <w:pPr>
-        <w:pStyle w:val="Cmsor2"/>
-      </w:pPr>
-      <w:r>
-        <w:t>Felépítés</w:t>
-      </w:r>
-    </w:p>
-    <w:p>
-      <w:r>
-        <w:t>F</w:t>
-      </w:r>
-      <w:r>
-        <w:t xml:space="preserve">őleg </w:t>
-      </w:r>
-      <w:r>
-        <w:t>FPGA és ASIC áramkörök tervezésé</w:t>
-      </w:r>
-      <w:r>
-        <w:t>re és</w:t>
-      </w:r>
-      <w:r>
-        <w:t xml:space="preserve"> szimulálásá</w:t>
-      </w:r>
-      <w:r>
-        <w:t>ra használják</w:t>
-      </w:r>
-      <w:r>
-        <w:t xml:space="preserve"> a hardverleíró nyelveket</w:t>
-      </w:r>
-      <w:r>
-        <w:t>, mivel a</w:t>
-      </w:r>
-      <w:r>
-        <w:t xml:space="preserve"> bonyolult és ebből fakadóan nehezen áttekinthető kapcsolásirajzokkal szemben </w:t>
-      </w:r>
-      <w:r>
-        <w:t>a hardver leíró nyelvek</w:t>
-      </w:r>
-      <w:r>
-        <w:t xml:space="preserve"> </w:t>
-      </w:r>
-      <w:r>
-        <w:t>gépek és ember által is jól olvasható</w:t>
-      </w:r>
-      <w:r>
-        <w:t xml:space="preserve"> </w:t>
-      </w:r>
-      <w:r>
-        <w:t>kódot eredményeznek</w:t>
-      </w:r>
-      <w:r>
-        <w:t>.</w:t>
-      </w:r>
-      <w:r>
-        <w:t xml:space="preserve">  </w:t>
-      </w:r>
-      <w:r>
-        <w:t>A</w:t>
-      </w:r>
-      <w:r>
-        <w:t>z áttekinthetőséget növeli az is, hogy a</w:t>
-      </w:r>
-      <w:r>
-        <w:t xml:space="preserve"> VHDL </w:t>
-      </w:r>
-      <w:r>
-        <w:t xml:space="preserve">lehetőséget ad </w:t>
-      </w:r>
-      <w:r>
-        <w:t>több modul definiálás</w:t>
-      </w:r>
-      <w:r>
-        <w:t>ára</w:t>
-      </w:r>
-      <w:r>
-        <w:t xml:space="preserve"> és </w:t>
-      </w:r>
-      <w:r>
-        <w:t xml:space="preserve">ezek </w:t>
-      </w:r>
-      <w:r>
-        <w:t>egymásba ágyazásá</w:t>
-      </w:r>
-      <w:r>
-        <w:t>ra</w:t>
-      </w:r>
-      <w:r>
-        <w:t xml:space="preserve"> is</w:t>
-      </w:r>
-      <w:r>
-        <w:t>.</w:t>
-      </w:r>
-    </w:p>
-    <w:p>
-      <w:pPr>
-        <w:pStyle w:val="Cmsor3"/>
-      </w:pPr>
-      <w:proofErr w:type="spellStart"/>
-      <w:r>
-        <w:t>Entity</w:t>
-      </w:r>
-      <w:proofErr w:type="spellEnd"/>
-      <w:r>
-        <w:t xml:space="preserve"> és </w:t>
-      </w:r>
-      <w:proofErr w:type="spellStart"/>
-      <w:r>
-        <w:t>Architecture</w:t>
-      </w:r>
-      <w:proofErr w:type="spellEnd"/>
-    </w:p>
-    <w:p>
-      <w:pPr>
-        <w:ind w:firstLine="708"/>
-      </w:pPr>
-      <w:r>
-        <w:t>A</w:t>
-      </w:r>
-      <w:r>
-        <w:t xml:space="preserve"> modulok két fő részből állnak</w:t>
-      </w:r>
-      <w:r>
-        <w:t xml:space="preserve"> (</w:t>
-      </w:r>
-      <w:r>
-        <w:fldChar w:fldCharType="begin"/>
-      </w:r>
-      <w:r>
-        <w:instrText xml:space="preserve"> REF _Ref529902634 \h </w:instrText>
-      </w:r>
-      <w:r>
-        <w:fldChar w:fldCharType="separate"/>
-      </w:r>
-      <w:r>
-        <w:rPr>
-          <w:noProof/>
-        </w:rPr>
-        <w:t>2</w:t>
-      </w:r>
-      <w:r>
-        <w:noBreakHyphen/>
-      </w:r>
-      <w:r>
-        <w:rPr>
-          <w:noProof/>
-        </w:rPr>
-        <w:t>1</w:t>
-      </w:r>
-      <w:r>
         <w:t>. ábra</w:t>
       </w:r>
       <w:r>
@@ -3394,6 +3264,30 @@
       </w:r>
       <w:r>
         <w:instrText xml:space="preserve"> INCLUDEPICTURE "https://www.seas.upenn.edu/~ese171/vhdl/vhdl_primer_files/image003.gif" \* MERGEFORMATINET </w:instrText>
+      </w:r>
+      <w:r>
+        <w:fldChar w:fldCharType="separate"/>
+      </w:r>
+      <w:r>
+        <w:fldChar w:fldCharType="begin"/>
+      </w:r>
+      <w:r>
+        <w:instrText xml:space="preserve"> INCLUDEPICTURE  "https://www.seas.upenn.edu/~ese171/vhdl/vhdl_primer_files/image003.gif" \* MERGEFORMATINET </w:instrText>
+      </w:r>
+      <w:r>
+        <w:fldChar w:fldCharType="separate"/>
+      </w:r>
+      <w:r>
+        <w:fldChar w:fldCharType="begin"/>
+      </w:r>
+      <w:r>
+        <w:instrText xml:space="preserve"> </w:instrText>
+      </w:r>
+      <w:r>
+        <w:instrText>INCLUDEPICTURE  "https://www.seas.upenn.edu/~ese171/vhdl/vhdl_primer_files/image003.gif" \* MERGEFORMATINET</w:instrText>
+      </w:r>
+      <w:r>
+        <w:instrText xml:space="preserve"> </w:instrText>
       </w:r>
       <w:r>
         <w:fldChar w:fldCharType="separate"/>
@@ -3419,10 +3313,16 @@
             <v:path o:extrusionok="f" gradientshapeok="t" o:connecttype="rect"/>
             <o:lock v:ext="edit" aspectratio="t"/>
           </v:shapetype>
-          <v:shape id="_x0000_i1029" type="#_x0000_t75" alt="KÃ©ptalÃ¡lat a kÃ¶vetkezÅre: âvhdl structureâ" style="width:153.95pt;height:147.05pt">
+          <v:shape id="_x0000_i1025" type="#_x0000_t75" alt="KÃ©ptalÃ¡lat a kÃ¶vetkezÅre: âvhdl structureâ" style="width:153.7pt;height:146.75pt">
             <v:imagedata r:id="rId11" r:href="rId12"/>
           </v:shape>
         </w:pict>
+      </w:r>
+      <w:r>
+        <w:fldChar w:fldCharType="end"/>
+      </w:r>
+      <w:r>
+        <w:fldChar w:fldCharType="end"/>
       </w:r>
       <w:r>
         <w:fldChar w:fldCharType="end"/>
@@ -3454,24 +3354,14 @@
       <w:r>
         <w:noBreakHyphen/>
       </w:r>
-      <w:r>
-        <w:fldChar w:fldCharType="begin"/>
-      </w:r>
-      <w:r>
-        <w:instrText xml:space="preserve"> SEQ ábra \* ARABIC \s 1 </w:instrText>
-      </w:r>
-      <w:r>
-        <w:fldChar w:fldCharType="separate"/>
-      </w:r>
-      <w:r>
-        <w:rPr>
-          <w:noProof/>
-        </w:rPr>
-        <w:t>1</w:t>
-      </w:r>
-      <w:r>
-        <w:fldChar w:fldCharType="end"/>
-      </w:r>
+      <w:fldSimple w:instr=" SEQ ábra \* ARABIC \s 1 ">
+        <w:r>
+          <w:rPr>
+            <w:noProof/>
+          </w:rPr>
+          <w:t>1</w:t>
+        </w:r>
+      </w:fldSimple>
       <w:r>
         <w:t>. ábra</w:t>
       </w:r>
@@ -4068,6 +3958,9 @@
         <w:pStyle w:val="Kp"/>
       </w:pPr>
       <w:r>
+        <w:rPr>
+          <w:noProof/>
+        </w:rPr>
         <w:drawing>
           <wp:inline distT="0" distB="0" distL="0" distR="0" wp14:anchorId="01067465" wp14:editId="14082ADC">
             <wp:extent cx="5400040" cy="814705"/>
@@ -4105,8 +3998,8 @@
         </w:drawing>
       </w:r>
     </w:p>
-    <w:bookmarkStart w:id="7" w:name="_Ref529903361"/>
-    <w:bookmarkStart w:id="8" w:name="_Ref529903377"/>
+    <w:bookmarkStart w:id="7" w:name="_Ref529903377"/>
+    <w:bookmarkStart w:id="8" w:name="_Ref529903361"/>
     <w:p>
       <w:pPr>
         <w:pStyle w:val="Kpalrs"/>
@@ -4132,56 +4025,46 @@
       <w:r>
         <w:noBreakHyphen/>
       </w:r>
-      <w:r>
-        <w:fldChar w:fldCharType="begin"/>
-      </w:r>
-      <w:r>
-        <w:instrText xml:space="preserve"> SEQ ábra \* ARABIC \s 1 </w:instrText>
-      </w:r>
-      <w:r>
-        <w:fldChar w:fldCharType="separate"/>
-      </w:r>
-      <w:r>
-        <w:rPr>
-          <w:noProof/>
-        </w:rPr>
-        <w:t>2</w:t>
-      </w:r>
-      <w:r>
-        <w:fldChar w:fldCharType="end"/>
-      </w:r>
+      <w:fldSimple w:instr=" SEQ ábra \* ARABIC \s 1 ">
+        <w:r>
+          <w:rPr>
+            <w:noProof/>
+          </w:rPr>
+          <w:t>2</w:t>
+        </w:r>
+      </w:fldSimple>
       <w:r>
         <w:t>. ábra</w:t>
       </w:r>
+      <w:bookmarkEnd w:id="7"/>
+      <w:r>
+        <w:t xml:space="preserve"> </w:t>
+      </w:r>
+      <w:proofErr w:type="spellStart"/>
+      <w:r>
+        <w:t>Sensitivity</w:t>
+      </w:r>
+      <w:proofErr w:type="spellEnd"/>
+      <w:r>
+        <w:t xml:space="preserve"> </w:t>
+      </w:r>
+      <w:proofErr w:type="spellStart"/>
+      <w:r>
+        <w:t>list</w:t>
+      </w:r>
+      <w:proofErr w:type="spellEnd"/>
+      <w:r>
+        <w:t xml:space="preserve"> és </w:t>
+      </w:r>
+      <w:proofErr w:type="spellStart"/>
+      <w:r>
+        <w:t>wait</w:t>
+      </w:r>
+      <w:proofErr w:type="spellEnd"/>
+      <w:r>
+        <w:t xml:space="preserve"> utasítás példa</w:t>
+      </w:r>
       <w:bookmarkEnd w:id="8"/>
-      <w:r>
-        <w:t xml:space="preserve"> </w:t>
-      </w:r>
-      <w:proofErr w:type="spellStart"/>
-      <w:r>
-        <w:t>Sensitivity</w:t>
-      </w:r>
-      <w:proofErr w:type="spellEnd"/>
-      <w:r>
-        <w:t xml:space="preserve"> </w:t>
-      </w:r>
-      <w:proofErr w:type="spellStart"/>
-      <w:r>
-        <w:t>list</w:t>
-      </w:r>
-      <w:proofErr w:type="spellEnd"/>
-      <w:r>
-        <w:t xml:space="preserve"> és </w:t>
-      </w:r>
-      <w:proofErr w:type="spellStart"/>
-      <w:r>
-        <w:t>wait</w:t>
-      </w:r>
-      <w:proofErr w:type="spellEnd"/>
-      <w:r>
-        <w:t xml:space="preserve"> utasítás példa</w:t>
-      </w:r>
-      <w:bookmarkEnd w:id="7"/>
     </w:p>
     <w:p>
       <w:pPr>
@@ -4556,85 +4439,7 @@
         <w:rPr>
           <w:shd w:val="clear" w:color="auto" w:fill="FFFFFF"/>
         </w:rPr>
-        <w:t> egy</w:t>
-      </w:r>
-      <w:r>
-        <w:rPr>
-          <w:shd w:val="clear" w:color="auto" w:fill="FFFFFF"/>
-        </w:rPr>
-        <w:t xml:space="preserve"> non profit</w:t>
-      </w:r>
-      <w:r>
-        <w:rPr>
-          <w:shd w:val="clear" w:color="auto" w:fill="FFFFFF"/>
-        </w:rPr>
-        <w:t>,</w:t>
-      </w:r>
-      <w:r>
-        <w:rPr>
-          <w:shd w:val="clear" w:color="auto" w:fill="FFFFFF"/>
-        </w:rPr>
-        <w:t xml:space="preserve"> a</w:t>
-      </w:r>
-      <w:r>
-        <w:rPr>
-          <w:shd w:val="clear" w:color="auto" w:fill="FFFFFF"/>
-        </w:rPr>
-        <w:t xml:space="preserve"> tag</w:t>
-      </w:r>
-      <w:r>
-        <w:rPr>
-          <w:shd w:val="clear" w:color="auto" w:fill="FFFFFF"/>
-        </w:rPr>
-        <w:t>jai</w:t>
-      </w:r>
-      <w:r>
-        <w:rPr>
-          <w:shd w:val="clear" w:color="auto" w:fill="FFFFFF"/>
-        </w:rPr>
-        <w:t xml:space="preserve"> által támogatott cég</w:t>
-      </w:r>
-      <w:r>
-        <w:rPr>
-          <w:shd w:val="clear" w:color="auto" w:fill="FFFFFF"/>
-        </w:rPr>
-        <w:t>, amit</w:t>
-      </w:r>
-      <w:r>
-        <w:rPr>
-          <w:shd w:val="clear" w:color="auto" w:fill="FFFFFF"/>
-        </w:rPr>
-        <w:t xml:space="preserve"> 2004 januárjában hozták létre</w:t>
-      </w:r>
-      <w:r>
-        <w:rPr>
-          <w:shd w:val="clear" w:color="auto" w:fill="FFFFFF"/>
-        </w:rPr>
-        <w:t>,</w:t>
-      </w:r>
-      <w:r>
-        <w:rPr>
-          <w:shd w:val="clear" w:color="auto" w:fill="FFFFFF"/>
-        </w:rPr>
-        <w:t xml:space="preserve"> hogy</w:t>
-      </w:r>
-      <w:r>
-        <w:rPr>
-          <w:shd w:val="clear" w:color="auto" w:fill="FFFFFF"/>
-        </w:rPr>
-        <w:t xml:space="preserve"> segítse</w:t>
-      </w:r>
-      <w:r>
-        <w:rPr>
-          <w:shd w:val="clear" w:color="auto" w:fill="FFFFFF"/>
-        </w:rPr>
-        <w:t xml:space="preserve"> és irányítsa</w:t>
-      </w:r>
-      <w:r>
-        <w:rPr>
-          <w:shd w:val="clear" w:color="auto" w:fill="FFFFFF"/>
-        </w:rPr>
-        <w:t xml:space="preserve"> az </w:t>
+        <w:t xml:space="preserve"> egy non profit, a tagjai által támogatott cég, amit 2004 januárjában hozták létre, hogy segítse és irányítsa az </w:t>
       </w:r>
       <w:proofErr w:type="spellStart"/>
       <w:r>
@@ -4648,73 +4453,7 @@
         <w:rPr>
           <w:shd w:val="clear" w:color="auto" w:fill="FFFFFF"/>
         </w:rPr>
-        <w:t xml:space="preserve"> kö</w:t>
-      </w:r>
-      <w:r>
-        <w:rPr>
-          <w:shd w:val="clear" w:color="auto" w:fill="FFFFFF"/>
-        </w:rPr>
-        <w:t>zösség</w:t>
-      </w:r>
-      <w:r>
-        <w:rPr>
-          <w:shd w:val="clear" w:color="auto" w:fill="FFFFFF"/>
-        </w:rPr>
-        <w:t xml:space="preserve"> munkáját</w:t>
-      </w:r>
-      <w:r>
-        <w:rPr>
-          <w:shd w:val="clear" w:color="auto" w:fill="FFFFFF"/>
-        </w:rPr>
-        <w:t>.</w:t>
-      </w:r>
-      <w:r>
-        <w:rPr>
-          <w:shd w:val="clear" w:color="auto" w:fill="FFFFFF"/>
-        </w:rPr>
-        <w:t xml:space="preserve"> </w:t>
-      </w:r>
-      <w:r>
-        <w:rPr>
-          <w:shd w:val="clear" w:color="auto" w:fill="FFFFFF"/>
-        </w:rPr>
-        <w:t xml:space="preserve"> </w:t>
-      </w:r>
-      <w:r>
-        <w:rPr>
-          <w:shd w:val="clear" w:color="auto" w:fill="FFFFFF"/>
-        </w:rPr>
-        <w:t>Ez a közösség</w:t>
-      </w:r>
-      <w:r>
-        <w:rPr>
-          <w:shd w:val="clear" w:color="auto" w:fill="FFFFFF"/>
-        </w:rPr>
-        <w:t xml:space="preserve"> mára már</w:t>
-      </w:r>
-      <w:r>
-        <w:rPr>
-          <w:shd w:val="clear" w:color="auto" w:fill="FFFFFF"/>
-        </w:rPr>
-        <w:t xml:space="preserve"> több nyíltforráskódú project</w:t>
-      </w:r>
-      <w:r>
-        <w:rPr>
-          <w:shd w:val="clear" w:color="auto" w:fill="FFFFFF"/>
-        </w:rPr>
-        <w:t xml:space="preserve"> fejlesztéséért felelős</w:t>
-      </w:r>
-      <w:r>
-        <w:rPr>
-          <w:shd w:val="clear" w:color="auto" w:fill="FFFFFF"/>
-        </w:rPr>
-        <w:t>, ilyen a</w:t>
-      </w:r>
-      <w:r>
-        <w:rPr>
-          <w:shd w:val="clear" w:color="auto" w:fill="FFFFFF"/>
-        </w:rPr>
-        <w:t xml:space="preserve">z </w:t>
+        <w:t xml:space="preserve"> közösség munkáját.  Ez a közösség mára már több nyíltforráskódú project fejlesztéséért felelős, ilyen az </w:t>
       </w:r>
       <w:proofErr w:type="spellStart"/>
       <w:r>
@@ -4809,28 +4548,7 @@
         <w:fldChar w:fldCharType="end"/>
       </w:r>
       <w:r>
-        <w:t xml:space="preserve"> eg</w:t>
-      </w:r>
-      <w:r>
-        <w:t>y nyíltforráskódú</w:t>
-      </w:r>
-      <w:r>
-        <w:t xml:space="preserve"> többnyire java </w:t>
-      </w:r>
-      <w:r>
-        <w:t>alapú</w:t>
-      </w:r>
-      <w:r>
-        <w:t xml:space="preserve"> project, amit az IBM hozott létre 2001-ben</w:t>
-      </w:r>
-      <w:r>
-        <w:t xml:space="preserve"> </w:t>
-      </w:r>
-      <w:r>
-        <w:t>a</w:t>
-      </w:r>
-      <w:r>
-        <w:t xml:space="preserve">z </w:t>
+        <w:t xml:space="preserve"> egy nyíltforráskódú többnyire java alapú project, amit az IBM hozott létre 2001-ben az </w:t>
       </w:r>
       <w:proofErr w:type="spellStart"/>
       <w:r>
@@ -4838,22 +4556,7 @@
       </w:r>
       <w:proofErr w:type="spellEnd"/>
       <w:r>
-        <w:t xml:space="preserve"> SDK fejlesztés</w:t>
-      </w:r>
-      <w:r>
-        <w:t>e</w:t>
-      </w:r>
-      <w:r>
-        <w:t xml:space="preserve"> és karbantartás</w:t>
-      </w:r>
-      <w:r>
-        <w:t>a céljából. 2004-ben a projectvezetését</w:t>
-      </w:r>
-      <w:r>
-        <w:t xml:space="preserve"> a </w:t>
-      </w:r>
-      <w:r>
-        <w:t xml:space="preserve">többek között erre a célra létrehozott </w:t>
+        <w:t xml:space="preserve"> SDK fejlesztése és karbantartása céljából. 2004-ben a projectvezetését a többek között erre a célra létrehozott </w:t>
       </w:r>
       <w:proofErr w:type="spellStart"/>
       <w:r>
@@ -4869,16 +4572,7 @@
       </w:r>
       <w:proofErr w:type="spellEnd"/>
       <w:r>
-        <w:t xml:space="preserve"> vette át</w:t>
-      </w:r>
-      <w:r>
-        <w:t xml:space="preserve">, és a mai napig ez a szervezet egyengeti útjait. Mára a project jelentősen kinőte </w:t>
-      </w:r>
-      <w:r>
-        <w:t>magát, és az idő előre haladtával már</w:t>
-      </w:r>
-      <w:r>
-        <w:t xml:space="preserve"> inkább mint </w:t>
+        <w:t xml:space="preserve"> vette át, és a mai napig ez a szervezet egyengeti útjait. Mára a project jelentősen kinőte magát, és az idő előre haladtával már inkább mint </w:t>
       </w:r>
       <w:r>
         <w:t>"</w:t>
@@ -4900,90 +4594,54 @@
         <w:t xml:space="preserve"> project"</w:t>
       </w:r>
       <w:r>
-        <w:t>-ként hivatkoznak rá</w:t>
-      </w:r>
-      <w:r>
-        <w:t xml:space="preserve"> a projectek résztvevői</w:t>
-      </w:r>
-      <w:r>
-        <w:t xml:space="preserve"> mivel mostanra már több alprojectre bontották a nagy projectet</w:t>
+        <w:t>-ként hivatkoznak rá a projectek résztvevői mivel mostanra már több alprojectre bontották a nagy projectet. Jelen pillanatban öt alproject fut egymás mellett ezek a Pla</w:t>
+      </w:r>
+      <w:r>
+        <w:t xml:space="preserve">tform, a Java </w:t>
+      </w:r>
+      <w:proofErr w:type="spellStart"/>
+      <w:r>
+        <w:t>development</w:t>
+      </w:r>
+      <w:proofErr w:type="spellEnd"/>
+      <w:r>
+        <w:t xml:space="preserve"> </w:t>
+      </w:r>
+      <w:proofErr w:type="spellStart"/>
+      <w:r>
+        <w:t>tools</w:t>
+      </w:r>
+      <w:proofErr w:type="spellEnd"/>
+      <w:r>
+        <w:t xml:space="preserve">, a </w:t>
+      </w:r>
+      <w:proofErr w:type="spellStart"/>
+      <w:r>
+        <w:t>Plug</w:t>
+      </w:r>
+      <w:proofErr w:type="spellEnd"/>
+      <w:r>
+        <w:t xml:space="preserve">-in </w:t>
+      </w:r>
+      <w:proofErr w:type="spellStart"/>
+      <w:r>
+        <w:t>Development</w:t>
+      </w:r>
+      <w:proofErr w:type="spellEnd"/>
+      <w:r>
+        <w:t xml:space="preserve"> </w:t>
+      </w:r>
+      <w:proofErr w:type="spellStart"/>
+      <w:r>
+        <w:t>Environment</w:t>
+      </w:r>
+      <w:proofErr w:type="spellEnd"/>
+      <w:r>
+        <w:t>, E4 és az Orion</w:t>
       </w:r>
       <w:r>
         <w:t>.</w:t>
       </w:r>
-      <w:r>
-        <w:t xml:space="preserve"> Jelen pillanatban</w:t>
-      </w:r>
-      <w:r>
-        <w:t xml:space="preserve"> </w:t>
-      </w:r>
-      <w:r>
-        <w:t>ö</w:t>
-      </w:r>
-      <w:r>
-        <w:t>t alproject</w:t>
-      </w:r>
-      <w:r>
-        <w:t xml:space="preserve"> fut egymás mellett</w:t>
-      </w:r>
-      <w:r>
-        <w:t xml:space="preserve"> ezek</w:t>
-      </w:r>
-      <w:r>
-        <w:t xml:space="preserve"> a Pla</w:t>
-      </w:r>
-      <w:r>
-        <w:t xml:space="preserve">tform, a </w:t>
-      </w:r>
-      <w:r>
-        <w:t xml:space="preserve">Java </w:t>
-      </w:r>
-      <w:proofErr w:type="spellStart"/>
-      <w:r>
-        <w:t>development</w:t>
-      </w:r>
-      <w:proofErr w:type="spellEnd"/>
-      <w:r>
-        <w:t xml:space="preserve"> </w:t>
-      </w:r>
-      <w:proofErr w:type="spellStart"/>
-      <w:r>
-        <w:t>tools</w:t>
-      </w:r>
-      <w:proofErr w:type="spellEnd"/>
-      <w:r>
-        <w:t xml:space="preserve">, a </w:t>
-      </w:r>
-      <w:proofErr w:type="spellStart"/>
-      <w:r>
-        <w:t>Plug</w:t>
-      </w:r>
-      <w:proofErr w:type="spellEnd"/>
-      <w:r>
-        <w:t xml:space="preserve">-in </w:t>
-      </w:r>
-      <w:proofErr w:type="spellStart"/>
-      <w:r>
-        <w:t>Development</w:t>
-      </w:r>
-      <w:proofErr w:type="spellEnd"/>
-      <w:r>
-        <w:t xml:space="preserve"> </w:t>
-      </w:r>
-      <w:proofErr w:type="spellStart"/>
-      <w:r>
-        <w:t>Environment</w:t>
-      </w:r>
-      <w:proofErr w:type="spellEnd"/>
-      <w:r>
-        <w:t xml:space="preserve">, </w:t>
-      </w:r>
-      <w:r>
-        <w:t>E4 és az Orion</w:t>
-      </w:r>
-      <w:r>
-        <w:t>.</w:t>
-      </w:r>
     </w:p>
     <w:p>
       <w:pPr>
@@ -5034,43 +4692,7 @@
       </w:r>
       <w:proofErr w:type="gramEnd"/>
       <w:r>
-        <w:t xml:space="preserve"> mint</w:t>
-      </w:r>
-      <w:r>
-        <w:t xml:space="preserve"> olyan</w:t>
-      </w:r>
-      <w:r>
-        <w:t xml:space="preserve"> keretrendszerek és szolgáltatások összessége, ami</w:t>
-      </w:r>
-      <w:r>
-        <w:t>k</w:t>
-      </w:r>
-      <w:r>
-        <w:t xml:space="preserve"> alkalmazásaink</w:t>
-      </w:r>
-      <w:r>
-        <w:t xml:space="preserve"> elkészítését segítik</w:t>
-      </w:r>
-      <w:r>
-        <w:t>, mert így minden</w:t>
-      </w:r>
-      <w:r>
-        <w:t xml:space="preserve"> ami a fejlesztés szükséges</w:t>
-      </w:r>
-      <w:r>
-        <w:t xml:space="preserve"> egy helyen</w:t>
-      </w:r>
-      <w:r>
-        <w:t xml:space="preserve"> elérhető vagy beszerezhető. </w:t>
-      </w:r>
-      <w:r>
-        <w:t xml:space="preserve">A platform támogatja a külső szolgáltatások/keretrendszerek </w:t>
-      </w:r>
-      <w:r>
-        <w:t>integrációját</w:t>
-      </w:r>
-      <w:r>
-        <w:t xml:space="preserve"> </w:t>
+        <w:t xml:space="preserve"> mint olyan keretrendszerek és szolgáltatások összessége, amik alkalmazásaink elkészítését segítik, mert így minden ami a fejlesztés szükséges egy helyen elérhető vagy beszerezhető. A platform támogatja a külső szolgáltatások/keretrendszerek integrációját </w:t>
       </w:r>
       <w:proofErr w:type="spellStart"/>
       <w:r>
@@ -5078,13 +4700,7 @@
       </w:r>
       <w:proofErr w:type="spellEnd"/>
       <w:r>
-        <w:t xml:space="preserve"> formájában</w:t>
-      </w:r>
-      <w:r>
-        <w:t xml:space="preserve"> így minél jobban testre szabható és felhasználóba</w:t>
-      </w:r>
-      <w:r>
-        <w:t xml:space="preserve">rát élményt nyújt. A </w:t>
+        <w:t xml:space="preserve"> formájában így minél jobban testre szabható és felhasználóbarát élményt nyújt. A </w:t>
       </w:r>
       <w:proofErr w:type="spellStart"/>
       <w:r>
@@ -5092,13 +4708,7 @@
       </w:r>
       <w:proofErr w:type="spellEnd"/>
       <w:r>
-        <w:t xml:space="preserve"> </w:t>
-      </w:r>
-      <w:r>
-        <w:t>megoldást nyújthatnak különböző a fejlesztés közben fel</w:t>
-      </w:r>
-      <w:r>
-        <w:t>merülő problémákra.</w:t>
+        <w:t xml:space="preserve"> megoldást nyújthatnak különböző a fejlesztés közben felmerülő problémákra.</w:t>
       </w:r>
     </w:p>
     <w:p>
@@ -5164,29 +4774,11 @@
       </w:r>
       <w:proofErr w:type="gramEnd"/>
       <w:r>
-        <w:t xml:space="preserve">továbbiakban EMF). </w:t>
-      </w:r>
-      <w:r>
-        <w:t xml:space="preserve">A </w:t>
-      </w:r>
-      <w:r>
-        <w:t>modellünk</w:t>
-      </w:r>
-      <w:r>
-        <w:t xml:space="preserve"> definiálása </w:t>
+        <w:t xml:space="preserve">továbbiakban EMF). A modellünk definiálása </w:t>
       </w:r>
       <w:r>
         <w:lastRenderedPageBreak/>
-        <w:t>után</w:t>
-      </w:r>
-      <w:r>
-        <w:t xml:space="preserve"> az EMF elkészíti az </w:t>
-      </w:r>
-      <w:r>
-        <w:t>a</w:t>
-      </w:r>
-      <w:r>
-        <w:t xml:space="preserve">zt reprezentáló java osztályokat és hozzájuk tartozó </w:t>
+        <w:t xml:space="preserve">után az EMF elkészíti az azt reprezentáló java osztályokat és hozzájuk tartozó </w:t>
       </w:r>
       <w:proofErr w:type="spellStart"/>
       <w:r>
@@ -5199,16 +4791,7 @@
     </w:p>
     <w:p>
       <w:r>
-        <w:t xml:space="preserve">Az EMF segítségével </w:t>
-      </w:r>
-      <w:r>
-        <w:t>van lehetőségünk egy grafikus felület segítségével definiálni magas szintű modellünket</w:t>
-      </w:r>
-      <w:r>
-        <w:t xml:space="preserve">, az így létrehozott </w:t>
-      </w:r>
-      <w:r>
-        <w:t xml:space="preserve">modellek neve </w:t>
+        <w:t xml:space="preserve">Az EMF segítségével van lehetőségünk egy grafikus felület segítségével definiálni magas szintű modellünket, az így létrehozott modellek neve </w:t>
       </w:r>
       <w:proofErr w:type="spellStart"/>
       <w:r>
@@ -5232,10 +4815,7 @@
       </w:r>
       <w:proofErr w:type="spellEnd"/>
       <w:r>
-        <w:t xml:space="preserve"> ami a strukturális felépítését és lehetséges tulajdonságait tartalmazza</w:t>
-      </w:r>
-      <w:r>
-        <w:t xml:space="preserve"> az </w:t>
+        <w:t xml:space="preserve"> ami a strukturális felépítését és lehetséges tulajdonságait tartalmazza az </w:t>
       </w:r>
       <w:proofErr w:type="spellStart"/>
       <w:r>
@@ -5243,39 +4823,15 @@
       </w:r>
       <w:proofErr w:type="spellEnd"/>
       <w:r>
-        <w:t xml:space="preserve"> segítségével létrehozható példá</w:t>
-      </w:r>
-      <w:r>
-        <w:t>nymodellnek.</w:t>
-      </w:r>
-      <w:r>
-        <w:t xml:space="preserve"> Ezen példánymodellek létrehozását az EMF az </w:t>
-      </w:r>
-      <w:proofErr w:type="spellStart"/>
-      <w:r>
-        <w:t>E</w:t>
-      </w:r>
-      <w:r>
-        <w:t>core</w:t>
-      </w:r>
-      <w:proofErr w:type="spellEnd"/>
-      <w:r>
-        <w:t xml:space="preserve"> alap</w:t>
-      </w:r>
-      <w:r>
-        <w:t>ján generál</w:t>
-      </w:r>
-      <w:r>
-        <w:t>ható</w:t>
-      </w:r>
-      <w:r>
-        <w:t xml:space="preserve"> szerkesztővel</w:t>
-      </w:r>
-      <w:r>
-        <w:t xml:space="preserve"> is segíti</w:t>
-      </w:r>
-      <w:r>
-        <w:t>.</w:t>
+        <w:t xml:space="preserve"> segítségével létrehozható példánymodellnek. Ezen példánymodellek létrehozását az EMF az </w:t>
+      </w:r>
+      <w:proofErr w:type="spellStart"/>
+      <w:r>
+        <w:t>Ecore</w:t>
+      </w:r>
+      <w:proofErr w:type="spellEnd"/>
+      <w:r>
+        <w:t xml:space="preserve"> alapján generálható szerkesztővel is segíti.</w:t>
       </w:r>
     </w:p>
     <w:p>
@@ -5288,16 +4844,7 @@
       </w:r>
       <w:proofErr w:type="spellEnd"/>
       <w:r>
-        <w:t xml:space="preserve"> modell</w:t>
-      </w:r>
-      <w:r>
-        <w:t xml:space="preserve"> generálásához</w:t>
-      </w:r>
-      <w:r>
-        <w:t xml:space="preserve"> az alábbi komponenseket </w:t>
-      </w:r>
-      <w:r>
-        <w:t>használhatjuk fel:</w:t>
+        <w:t xml:space="preserve"> modell generálásához az alábbi komponenseket használhatjuk fel:</w:t>
       </w:r>
     </w:p>
     <w:p>
@@ -5313,22 +4860,7 @@
       </w:r>
       <w:proofErr w:type="spellEnd"/>
       <w:r>
-        <w:t xml:space="preserve">: </w:t>
-      </w:r>
-      <w:r>
-        <w:t xml:space="preserve">Minden </w:t>
-      </w:r>
-      <w:r>
-        <w:t>EMF által generált</w:t>
-      </w:r>
-      <w:r>
-        <w:t xml:space="preserve"> osztály</w:t>
-      </w:r>
-      <w:r>
-        <w:t xml:space="preserve"> </w:t>
-      </w:r>
-      <w:r>
-        <w:t xml:space="preserve">az </w:t>
+        <w:t xml:space="preserve">: Minden EMF által generált osztály az </w:t>
       </w:r>
       <w:proofErr w:type="spellStart"/>
       <w:r>
@@ -5336,16 +4868,7 @@
       </w:r>
       <w:proofErr w:type="spellEnd"/>
       <w:r>
-        <w:t xml:space="preserve"> </w:t>
-      </w:r>
-      <w:r>
-        <w:t xml:space="preserve">leszármazottja. </w:t>
-      </w:r>
-      <w:r>
-        <w:t>Igazából</w:t>
-      </w:r>
-      <w:r>
-        <w:t xml:space="preserve"> a </w:t>
+        <w:t xml:space="preserve"> leszármazottja. Igazából a </w:t>
       </w:r>
       <w:proofErr w:type="spellStart"/>
       <w:proofErr w:type="gramStart"/>
@@ -5358,10 +4881,7 @@
       </w:r>
       <w:proofErr w:type="spellEnd"/>
       <w:r>
-        <w:t xml:space="preserve"> </w:t>
-      </w:r>
-      <w:r>
-        <w:t>EMF reprezentációjaként tekinthetünk rá.</w:t>
+        <w:t xml:space="preserve"> EMF reprezentációjaként tekinthetünk rá.</w:t>
       </w:r>
     </w:p>
     <w:p>
@@ -5377,31 +4897,7 @@
       </w:r>
       <w:proofErr w:type="spellEnd"/>
       <w:r>
-        <w:t>:</w:t>
-      </w:r>
-      <w:r>
-        <w:t xml:space="preserve"> Ez tartalmazza a</w:t>
-      </w:r>
-      <w:r>
-        <w:t xml:space="preserve"> modelleket</w:t>
-      </w:r>
-      <w:r>
-        <w:t xml:space="preserve"> a legfelső szinten</w:t>
-      </w:r>
-      <w:r>
-        <w:t>, a modellek</w:t>
-      </w:r>
-      <w:r>
-        <w:t xml:space="preserve"> </w:t>
-      </w:r>
-      <w:r>
-        <w:t>eleme</w:t>
-      </w:r>
-      <w:r>
-        <w:t>i</w:t>
-      </w:r>
-      <w:r>
-        <w:t xml:space="preserve"> egy </w:t>
+        <w:t xml:space="preserve">: Ez tartalmazza a modelleket a legfelső szinten, a modellek elemei egy </w:t>
       </w:r>
       <w:proofErr w:type="spellStart"/>
       <w:r>
@@ -5409,16 +4905,7 @@
       </w:r>
       <w:proofErr w:type="spellEnd"/>
       <w:r>
-        <w:t xml:space="preserve"> </w:t>
-      </w:r>
-      <w:r>
-        <w:t>példányhoz tartoz</w:t>
-      </w:r>
-      <w:r>
-        <w:t>nak</w:t>
-      </w:r>
-      <w:r>
-        <w:t xml:space="preserve">. </w:t>
+        <w:t xml:space="preserve"> példányhoz tartoznak. </w:t>
       </w:r>
     </w:p>
     <w:p>
@@ -5434,37 +4921,7 @@
       </w:r>
       <w:proofErr w:type="spellEnd"/>
       <w:r>
-        <w:t xml:space="preserve">: </w:t>
-      </w:r>
-      <w:r>
-        <w:t>Ezt tekinthetjük az</w:t>
-      </w:r>
-      <w:r>
-        <w:t xml:space="preserve"> osztályok </w:t>
-      </w:r>
-      <w:r>
-        <w:t>reprezentációinak</w:t>
-      </w:r>
-      <w:r>
-        <w:t>.</w:t>
-      </w:r>
-      <w:r>
-        <w:t xml:space="preserve"> E</w:t>
-      </w:r>
-      <w:r>
-        <w:t xml:space="preserve">gy Java interfész és azt </w:t>
-      </w:r>
-      <w:r>
-        <w:t>implementáló</w:t>
-      </w:r>
-      <w:r>
-        <w:t xml:space="preserve"> osztály</w:t>
-      </w:r>
-      <w:r>
-        <w:t>ként generálódik le modellünkből</w:t>
-      </w:r>
-      <w:r>
-        <w:t xml:space="preserve">. </w:t>
+        <w:t xml:space="preserve">: Ezt tekinthetjük az osztályok reprezentációinak. Egy Java interfész és azt implementáló osztályként generálódik le modellünkből. </w:t>
       </w:r>
     </w:p>
     <w:p>
@@ -5483,13 +4940,7 @@
         <w:t xml:space="preserve">: </w:t>
       </w:r>
       <w:r>
-        <w:t>egy attribútumot</w:t>
-      </w:r>
-      <w:r>
-        <w:t xml:space="preserve"> modellez</w:t>
-      </w:r>
-      <w:r>
-        <w:t>, amelynek neve és típusa van.</w:t>
+        <w:t>egy attribútumot modellez, amelynek neve és típusa van.</w:t>
       </w:r>
     </w:p>
     <w:p>
@@ -5505,28 +4956,7 @@
       </w:r>
       <w:proofErr w:type="spellEnd"/>
       <w:r>
-        <w:t xml:space="preserve">: </w:t>
-      </w:r>
-      <w:r>
-        <w:t xml:space="preserve">Két osztály </w:t>
-      </w:r>
-      <w:r>
-        <w:t>között</w:t>
-      </w:r>
-      <w:r>
-        <w:t>i kapcsolatot reprezentálja</w:t>
-      </w:r>
-      <w:r>
-        <w:t>, tartalmazza a kapcsolat multiplicitását és nevét.</w:t>
-      </w:r>
-      <w:r>
-        <w:t xml:space="preserve"> </w:t>
-      </w:r>
-      <w:r>
-        <w:t xml:space="preserve">Ezen felül </w:t>
-      </w:r>
-      <w:r>
-        <w:t xml:space="preserve">asszociációt és </w:t>
+        <w:t xml:space="preserve">: Két osztály közötti kapcsolatot reprezentálja, tartalmazza a kapcsolat multiplicitását és nevét. Ezen felül asszociációt és </w:t>
       </w:r>
       <w:proofErr w:type="spellStart"/>
       <w:r>
@@ -5539,16 +4969,7 @@
     </w:p>
     <w:p>
       <w:r>
-        <w:t xml:space="preserve">Ezeket a komponenseket </w:t>
-      </w:r>
-      <w:r>
-        <w:t>szemlélteti</w:t>
-      </w:r>
-      <w:r>
-        <w:t xml:space="preserve"> a</w:t>
-      </w:r>
-      <w:r>
-        <w:t xml:space="preserve"> </w:t>
+        <w:t xml:space="preserve">Ezeket a komponenseket szemlélteti a </w:t>
       </w:r>
       <w:r>
         <w:fldChar w:fldCharType="begin"/>
@@ -5581,13 +5002,7 @@
         <w:fldChar w:fldCharType="end"/>
       </w:r>
       <w:r>
-        <w:t xml:space="preserve"> amin a</w:t>
-      </w:r>
-      <w:r>
-        <w:t xml:space="preserve"> HIG</w:t>
-      </w:r>
-      <w:r>
-        <w:t xml:space="preserve"> adatfolyamgráf </w:t>
+        <w:t xml:space="preserve"> amin a HIG adatfolyamgráf </w:t>
       </w:r>
       <w:proofErr w:type="spellStart"/>
       <w:r>
@@ -5595,10 +5010,7 @@
       </w:r>
       <w:proofErr w:type="spellEnd"/>
       <w:r>
-        <w:t xml:space="preserve"> reprezentációja látható.</w:t>
-      </w:r>
-      <w:r>
-        <w:t xml:space="preserve"> </w:t>
+        <w:t xml:space="preserve"> reprezentációja látható. </w:t>
       </w:r>
       <w:r>
         <w:t>A példánymodellek</w:t>
@@ -5610,19 +5022,7 @@
         <w:t xml:space="preserve"> fa struktúrába</w:t>
       </w:r>
       <w:r>
-        <w:t>n</w:t>
-      </w:r>
-      <w:r>
-        <w:t xml:space="preserve"> tárolja el az EMF</w:t>
-      </w:r>
-      <w:r>
-        <w:t>. E</w:t>
-      </w:r>
-      <w:r>
-        <w:t>zek bejárás</w:t>
-      </w:r>
-      <w:r>
-        <w:t xml:space="preserve">ának segítésére is generál </w:t>
+        <w:t xml:space="preserve">n tárolja el az EMF. Ezek bejárásának segítésére is generál </w:t>
       </w:r>
       <w:proofErr w:type="spellStart"/>
       <w:r>
@@ -5630,10 +5030,7 @@
       </w:r>
       <w:proofErr w:type="spellEnd"/>
       <w:r>
-        <w:t xml:space="preserve"> osztályokat</w:t>
-      </w:r>
-      <w:r>
-        <w:t xml:space="preserve">, a </w:t>
+        <w:t xml:space="preserve"> osztályokat, a </w:t>
       </w:r>
       <w:proofErr w:type="spellStart"/>
       <w:r>
@@ -5711,12 +5108,21 @@
         <w:pStyle w:val="Kpalrs"/>
       </w:pPr>
       <w:r>
+        <w:rPr>
+          <w:noProof/>
+        </w:rPr>
         <w:fldChar w:fldCharType="begin"/>
       </w:r>
       <w:r>
+        <w:rPr>
+          <w:noProof/>
+        </w:rPr>
         <w:instrText xml:space="preserve"> STYLEREF 1 \s </w:instrText>
       </w:r>
       <w:r>
+        <w:rPr>
+          <w:noProof/>
+        </w:rPr>
         <w:fldChar w:fldCharType="separate"/>
       </w:r>
       <w:r>
@@ -5726,18 +5132,33 @@
         <w:t>3</w:t>
       </w:r>
       <w:r>
+        <w:rPr>
+          <w:noProof/>
+        </w:rPr>
         <w:fldChar w:fldCharType="end"/>
       </w:r>
       <w:r>
+        <w:rPr>
+          <w:noProof/>
+        </w:rPr>
         <w:noBreakHyphen/>
       </w:r>
       <w:r>
+        <w:rPr>
+          <w:noProof/>
+        </w:rPr>
         <w:fldChar w:fldCharType="begin"/>
       </w:r>
       <w:r>
+        <w:rPr>
+          <w:noProof/>
+        </w:rPr>
         <w:instrText xml:space="preserve"> SEQ ábra \* ARABIC \s 1 </w:instrText>
       </w:r>
       <w:r>
+        <w:rPr>
+          <w:noProof/>
+        </w:rPr>
         <w:fldChar w:fldCharType="separate"/>
       </w:r>
       <w:r>
@@ -5747,6 +5168,9 @@
         <w:t>1</w:t>
       </w:r>
       <w:r>
+        <w:rPr>
+          <w:noProof/>
+        </w:rPr>
         <w:fldChar w:fldCharType="end"/>
       </w:r>
       <w:r>
@@ -5786,10 +5210,7 @@
       </w:r>
       <w:proofErr w:type="spellEnd"/>
       <w:r>
-        <w:t xml:space="preserve"> beépített </w:t>
-      </w:r>
-      <w:r>
-        <w:t xml:space="preserve">a </w:t>
+        <w:t xml:space="preserve"> beépített a </w:t>
       </w:r>
       <w:r>
         <w:t>szövegek dinamikus generálásá</w:t>
@@ -5867,101 +5288,782 @@
       </w:r>
     </w:p>
     <w:p>
-      <w:r>
-        <w:t>Összehasonlítás szempontjai:</w:t>
-      </w:r>
-    </w:p>
-    <w:p>
-      <w:pPr>
-        <w:pStyle w:val="Listaszerbekezds"/>
+      <w:pPr>
+        <w:pStyle w:val="Cmsor2"/>
+      </w:pPr>
+      <w:r>
+        <w:t>Összehasonlítás szempontjai</w:t>
+      </w:r>
+    </w:p>
+    <w:p>
+      <w:pPr>
+        <w:pStyle w:val="Cmsor3"/>
+      </w:pPr>
+      <w:r>
+        <w:t>Java</w:t>
+      </w:r>
+      <w:r>
+        <w:t xml:space="preserve"> és </w:t>
+      </w:r>
+      <w:proofErr w:type="spellStart"/>
+      <w:r>
+        <w:t>Eclipse</w:t>
+      </w:r>
+      <w:proofErr w:type="spellEnd"/>
+      <w:r>
+        <w:t xml:space="preserve"> támogatás </w:t>
+      </w:r>
+    </w:p>
+    <w:p>
+      <w:r>
+        <w:t xml:space="preserve">Mivel a Javat választottam a program elkészítéséhez, a </w:t>
+      </w:r>
+      <w:proofErr w:type="spellStart"/>
+      <w:r>
+        <w:t>template</w:t>
+      </w:r>
+      <w:proofErr w:type="spellEnd"/>
+      <w:r>
+        <w:t xml:space="preserve">-nyelvnek is szükséges támogatnia azt. </w:t>
+      </w:r>
+    </w:p>
+    <w:p>
+      <w:r>
+        <w:t xml:space="preserve">Továbbá </w:t>
+      </w:r>
+      <w:r>
+        <w:t xml:space="preserve">a HIG adatmodell </w:t>
+      </w:r>
+      <w:r>
+        <w:t xml:space="preserve">egy </w:t>
+      </w:r>
+      <w:proofErr w:type="spellStart"/>
+      <w:r>
+        <w:t>Eclipse</w:t>
+      </w:r>
+      <w:proofErr w:type="spellEnd"/>
+      <w:r>
+        <w:t xml:space="preserve">-s </w:t>
+      </w:r>
+      <w:proofErr w:type="spellStart"/>
+      <w:proofErr w:type="gramStart"/>
+      <w:r>
+        <w:t>keretrednszerben</w:t>
+      </w:r>
+      <w:proofErr w:type="spellEnd"/>
+      <w:r>
+        <w:t xml:space="preserve">  lett</w:t>
+      </w:r>
+      <w:proofErr w:type="gramEnd"/>
+      <w:r>
+        <w:t xml:space="preserve"> modellezve, ezért adott volt</w:t>
+      </w:r>
+      <w:r>
+        <w:t xml:space="preserve"> az </w:t>
+      </w:r>
+      <w:proofErr w:type="spellStart"/>
+      <w:r>
+        <w:t>Eclipse</w:t>
+      </w:r>
+      <w:proofErr w:type="spellEnd"/>
+      <w:r>
+        <w:t xml:space="preserve"> fejlesztőkörnyezet</w:t>
+      </w:r>
+      <w:r>
+        <w:t xml:space="preserve"> használata</w:t>
+      </w:r>
+      <w:r>
+        <w:t xml:space="preserve"> is</w:t>
+      </w:r>
+      <w:r>
+        <w:t xml:space="preserve">. Így egy olyan </w:t>
+      </w:r>
+      <w:proofErr w:type="spellStart"/>
+      <w:r>
+        <w:t>template</w:t>
+      </w:r>
+      <w:proofErr w:type="spellEnd"/>
+      <w:r>
+        <w:t xml:space="preserve">-nyelvet szerettem volna választani </w:t>
+      </w:r>
+      <w:proofErr w:type="spellStart"/>
+      <w:r>
+        <w:t>Eclipse</w:t>
+      </w:r>
+      <w:proofErr w:type="spellEnd"/>
+      <w:r>
+        <w:t>-ben megfelelően támogatott.</w:t>
+      </w:r>
+    </w:p>
+    <w:p>
+      <w:pPr>
+        <w:pStyle w:val="Cmsor3"/>
+      </w:pPr>
+      <w:r>
+        <w:t xml:space="preserve">Vezérlő szerkezetek </w:t>
+      </w:r>
+      <w:r>
+        <w:t>támogatás</w:t>
+      </w:r>
+      <w:r>
+        <w:t>a</w:t>
+      </w:r>
+    </w:p>
+    <w:p>
+      <w:r>
+        <w:t xml:space="preserve"> </w:t>
+      </w:r>
+      <w:r>
+        <w:t xml:space="preserve">A HIG modellben sok listás elem található, ezért a ciklusok </w:t>
+      </w:r>
+      <w:r>
+        <w:t xml:space="preserve">megléte elengedhetetlenül fontos volt a választás során. Továbbá az elágazások segíthetnek megoldani bizonyos </w:t>
+      </w:r>
+      <w:proofErr w:type="spellStart"/>
+      <w:r>
+        <w:t>mapping</w:t>
+      </w:r>
+      <w:proofErr w:type="spellEnd"/>
+      <w:r>
+        <w:t xml:space="preserve"> problémákat. </w:t>
+      </w:r>
+    </w:p>
+    <w:p>
+      <w:r>
+        <w:t xml:space="preserve">A belső függvények és egy fajta </w:t>
+      </w:r>
+      <w:proofErr w:type="spellStart"/>
+      <w:r>
+        <w:t>szkriptnyelv</w:t>
+      </w:r>
+      <w:proofErr w:type="spellEnd"/>
+      <w:r>
+        <w:t xml:space="preserve"> támogatottságát is figyelembe szeretném venni, mivel sokszor kell majd a kapott adaton műveleteket végrehajtanom, és így nem kell korábban megtennem azt.</w:t>
+      </w:r>
+    </w:p>
+    <w:p>
+      <w:pPr>
+        <w:pStyle w:val="Cmsor2"/>
+      </w:pPr>
+      <w:r>
+        <w:t>Freemarker</w:t>
+      </w:r>
+    </w:p>
+    <w:p>
+      <w:r>
+        <w:t>A Freemarker</w:t>
+      </w:r>
+      <w:r>
+        <w:fldChar w:fldCharType="begin"/>
+      </w:r>
+      <w:r>
+        <w:instrText xml:space="preserve"> REF _Ref530078421 \r \h </w:instrText>
+      </w:r>
+      <w:r>
+        <w:fldChar w:fldCharType="separate"/>
+      </w:r>
+      <w:r>
+        <w:t>[8]</w:t>
+      </w:r>
+      <w:r>
+        <w:fldChar w:fldCharType="end"/>
+      </w:r>
+      <w:r>
+        <w:t xml:space="preserve"> egy </w:t>
+      </w:r>
+      <w:r>
+        <w:t xml:space="preserve">ingyenes Java alapú </w:t>
+      </w:r>
+      <w:proofErr w:type="spellStart"/>
+      <w:r>
+        <w:t>template</w:t>
+      </w:r>
+      <w:proofErr w:type="spellEnd"/>
+      <w:r>
+        <w:t xml:space="preserve"> motor, eredetileg dinamikus weboldalak generálására készítették, mivel független a webes technológiáktól gyakran használják forrás file-ok és e-mailek generálására is.</w:t>
+      </w:r>
+    </w:p>
+    <w:p>
+      <w:pPr>
+        <w:pStyle w:val="Cmsor3"/>
+      </w:pPr>
+      <w:r>
+        <w:lastRenderedPageBreak/>
+        <w:t xml:space="preserve">Java és </w:t>
+      </w:r>
+      <w:proofErr w:type="spellStart"/>
+      <w:r>
+        <w:t>Eclipse</w:t>
+      </w:r>
+      <w:proofErr w:type="spellEnd"/>
+      <w:r>
+        <w:t xml:space="preserve"> támogatás </w:t>
+      </w:r>
+    </w:p>
+    <w:p>
+      <w:r>
+        <w:t xml:space="preserve">Található </w:t>
+      </w:r>
+      <w:proofErr w:type="spellStart"/>
+      <w:r>
+        <w:t>Eclipse</w:t>
+      </w:r>
+      <w:proofErr w:type="spellEnd"/>
+      <w:r>
+        <w:t xml:space="preserve"> </w:t>
+      </w:r>
+      <w:proofErr w:type="spellStart"/>
+      <w:r>
+        <w:t>plugin</w:t>
+      </w:r>
+      <w:proofErr w:type="spellEnd"/>
+      <w:r>
+        <w:t xml:space="preserve"> a </w:t>
+      </w:r>
+      <w:proofErr w:type="spellStart"/>
+      <w:r>
+        <w:t>FreeMarkerhez</w:t>
+      </w:r>
+      <w:proofErr w:type="spellEnd"/>
+      <w:r>
+        <w:t xml:space="preserve">, ami szintaktikai kiemelést, ellenőrzést és kódkiegészítő funkcióval is rendelkezik. </w:t>
+      </w:r>
+      <w:r>
+        <w:t xml:space="preserve">Használata viszonylag egyszerűbb, de a </w:t>
+      </w:r>
+      <w:proofErr w:type="spellStart"/>
+      <w:r>
+        <w:t>template</w:t>
+      </w:r>
+      <w:proofErr w:type="spellEnd"/>
+      <w:r>
+        <w:t xml:space="preserve"> változóit kívülről egy Map segítségével kell a </w:t>
+      </w:r>
+      <w:proofErr w:type="spellStart"/>
+      <w:r>
+        <w:t>template</w:t>
+      </w:r>
+      <w:proofErr w:type="spellEnd"/>
+      <w:r>
+        <w:t xml:space="preserve">-be juttatni. Minden használatnál fel kell olvasni a háttértárolóról a tisztán szöveges </w:t>
+      </w:r>
+      <w:proofErr w:type="spellStart"/>
+      <w:r>
+        <w:t>template</w:t>
+      </w:r>
+      <w:proofErr w:type="spellEnd"/>
+      <w:r>
+        <w:t xml:space="preserve"> file-t ezzel nem elhanyagolható </w:t>
+      </w:r>
+      <w:proofErr w:type="spellStart"/>
+      <w:r>
+        <w:t>overheadet</w:t>
+      </w:r>
+      <w:proofErr w:type="spellEnd"/>
+      <w:r>
+        <w:t xml:space="preserve"> eredményezve más binárisra fordított </w:t>
+      </w:r>
+      <w:proofErr w:type="spellStart"/>
+      <w:r>
+        <w:t>template</w:t>
+      </w:r>
+      <w:proofErr w:type="spellEnd"/>
+      <w:r>
+        <w:t xml:space="preserve"> nyelvekkel szemben. </w:t>
+      </w:r>
+    </w:p>
+    <w:p>
+      <w:pPr>
+        <w:pStyle w:val="Cmsor3"/>
+      </w:pPr>
+      <w:r>
+        <w:t>Vezérlő szerkezetek támogatása</w:t>
+      </w:r>
+    </w:p>
+    <w:p>
+      <w:r>
+        <w:t xml:space="preserve">A </w:t>
+      </w:r>
+      <w:proofErr w:type="spellStart"/>
+      <w:r>
+        <w:t>template</w:t>
+      </w:r>
+      <w:proofErr w:type="spellEnd"/>
+      <w:r>
+        <w:t xml:space="preserve"> kifejezéseket elhatároló eleme a </w:t>
+      </w:r>
+      <w:r>
+        <w:t>$</w:t>
+      </w:r>
+      <w:r>
+        <w:t>{KIFEJEZÉS</w:t>
+      </w:r>
+      <w:r>
+        <w:t>}</w:t>
+      </w:r>
+      <w:r>
+        <w:t xml:space="preserve">, az ilyen szerkezetbe írt kifejezések a </w:t>
+      </w:r>
+      <w:proofErr w:type="spellStart"/>
+      <w:r>
+        <w:t>template</w:t>
+      </w:r>
+      <w:proofErr w:type="spellEnd"/>
+      <w:r>
+        <w:t xml:space="preserve"> kiértékelése során </w:t>
+      </w:r>
+      <w:r>
+        <w:t>a kívülről adott adatok</w:t>
+      </w:r>
+      <w:r>
+        <w:t xml:space="preserve"> alapján kapnak értéket.</w:t>
+      </w:r>
+      <w:r>
+        <w:t xml:space="preserve"> </w:t>
+      </w:r>
+      <w:r>
+        <w:t xml:space="preserve">Akár </w:t>
+      </w:r>
+      <w:proofErr w:type="spellStart"/>
+      <w:r>
+        <w:t>objetumokat</w:t>
+      </w:r>
+      <w:proofErr w:type="spellEnd"/>
+      <w:r>
+        <w:t xml:space="preserve"> is </w:t>
+      </w:r>
+      <w:proofErr w:type="gramStart"/>
+      <w:r>
+        <w:t>átadhatunk</w:t>
+      </w:r>
+      <w:proofErr w:type="gramEnd"/>
+      <w:r>
+        <w:t xml:space="preserve"> amelyek függvényeihez és belső adatstruktúráihoz is hozzáférhetünk.</w:t>
+      </w:r>
+    </w:p>
+    <w:p>
+      <w:pPr>
+        <w:pStyle w:val="Cmsor4"/>
+      </w:pPr>
+      <w:r>
+        <w:t>Listák és ciklusok</w:t>
+      </w:r>
+    </w:p>
+    <w:p>
+      <w:r>
+        <w:t xml:space="preserve">A Freemarker támogatja a listák és ciklusok kezelését is, végig iterálhatunk rajtuk és az éppen soron következő </w:t>
+      </w:r>
+      <w:proofErr w:type="gramStart"/>
+      <w:r>
+        <w:t>elemhez</w:t>
+      </w:r>
+      <w:proofErr w:type="gramEnd"/>
+      <w:r>
+        <w:t xml:space="preserve"> mint az objektumokhoz férhetünk hozzá. A listákat a &lt;#</w:t>
+      </w:r>
+      <w:proofErr w:type="spellStart"/>
+      <w:r>
+        <w:t>list</w:t>
+      </w:r>
+      <w:proofErr w:type="spellEnd"/>
+      <w:r>
+        <w:t xml:space="preserve"> </w:t>
+      </w:r>
+      <w:r>
+        <w:rPr>
+          <w:i/>
+        </w:rPr>
+        <w:t>listaneve</w:t>
+      </w:r>
+      <w:r>
+        <w:rPr>
+          <w:i/>
+        </w:rPr>
+        <w:t xml:space="preserve"> </w:t>
+      </w:r>
+      <w:proofErr w:type="spellStart"/>
+      <w:r>
+        <w:t>as</w:t>
+      </w:r>
+      <w:proofErr w:type="spellEnd"/>
+      <w:r>
+        <w:t xml:space="preserve"> </w:t>
+      </w:r>
+      <w:r>
+        <w:rPr>
+          <w:i/>
+        </w:rPr>
+        <w:t>objektumneve</w:t>
+      </w:r>
+      <w:r>
+        <w:t>&gt; kifejezéssel kezelhetjük.</w:t>
+      </w:r>
+    </w:p>
+    <w:p>
+      <w:pPr>
+        <w:pStyle w:val="Kp"/>
+      </w:pPr>
+      <w:r>
+        <w:rPr>
+          <w:noProof/>
+        </w:rPr>
+        <w:drawing>
+          <wp:inline distT="0" distB="0" distL="0" distR="0" wp14:anchorId="087275B0" wp14:editId="64395D12">
+            <wp:extent cx="4591050" cy="561975"/>
+            <wp:effectExtent l="0" t="0" r="0" b="9525"/>
+            <wp:docPr id="2" name="Kép 2"/>
+            <wp:cNvGraphicFramePr>
+              <a:graphicFrameLocks xmlns:a="http://schemas.openxmlformats.org/drawingml/2006/main" noChangeAspect="1"/>
+            </wp:cNvGraphicFramePr>
+            <a:graphic xmlns:a="http://schemas.openxmlformats.org/drawingml/2006/main">
+              <a:graphicData uri="http://schemas.openxmlformats.org/drawingml/2006/picture">
+                <pic:pic xmlns:pic="http://schemas.openxmlformats.org/drawingml/2006/picture">
+                  <pic:nvPicPr>
+                    <pic:cNvPr id="1" name=""/>
+                    <pic:cNvPicPr/>
+                  </pic:nvPicPr>
+                  <pic:blipFill>
+                    <a:blip r:embed="rId16"/>
+                    <a:stretch>
+                      <a:fillRect/>
+                    </a:stretch>
+                  </pic:blipFill>
+                  <pic:spPr>
+                    <a:xfrm>
+                      <a:off x="0" y="0"/>
+                      <a:ext cx="4591050" cy="561975"/>
+                    </a:xfrm>
+                    <a:prstGeom prst="rect">
+                      <a:avLst/>
+                    </a:prstGeom>
+                  </pic:spPr>
+                </pic:pic>
+              </a:graphicData>
+            </a:graphic>
+          </wp:inline>
+        </w:drawing>
+      </w:r>
+    </w:p>
+    <w:p>
+      <w:pPr>
+        <w:pStyle w:val="Kpalrs"/>
+      </w:pPr>
+      <w:fldSimple w:instr=" STYLEREF 1 \s ">
+        <w:r>
+          <w:rPr>
+            <w:noProof/>
+          </w:rPr>
+          <w:t>4</w:t>
+        </w:r>
+      </w:fldSimple>
+      <w:r>
+        <w:noBreakHyphen/>
+      </w:r>
+      <w:fldSimple w:instr=" SEQ ábra \* ARABIC \s 1 ">
+        <w:r>
+          <w:rPr>
+            <w:noProof/>
+          </w:rPr>
+          <w:t>1</w:t>
+        </w:r>
+      </w:fldSimple>
+      <w:r>
+        <w:t>. ábra Freemarker lista kezelés</w:t>
+      </w:r>
+    </w:p>
+    <w:p>
+      <w:r>
+        <w:t>A ciklusos működést is &lt;#</w:t>
+      </w:r>
+      <w:proofErr w:type="spellStart"/>
+      <w:proofErr w:type="gramStart"/>
+      <w:r>
+        <w:t>list</w:t>
+      </w:r>
+      <w:proofErr w:type="spellEnd"/>
+      <w:r>
+        <w:t>..</w:t>
+      </w:r>
+      <w:proofErr w:type="gramEnd"/>
+      <w:r>
+        <w:t xml:space="preserve">&gt; kifejezéssel tudjuk előhívni, itt valójában egy szám listán iterálunk végig ezzel imitálva az n ideig tartó ciklikus működést.  </w:t>
+      </w:r>
+    </w:p>
+    <w:p>
+      <w:pPr>
+        <w:pStyle w:val="Cmsor4"/>
+      </w:pPr>
+      <w:r>
+        <w:t>Elágazások</w:t>
+      </w:r>
+    </w:p>
+    <w:p>
+      <w:r>
+        <w:t xml:space="preserve">Lehetőség van elágazások használatára is, </w:t>
+      </w:r>
+      <w:proofErr w:type="gramStart"/>
+      <w:r>
+        <w:t>ezzel</w:t>
+      </w:r>
+      <w:proofErr w:type="gramEnd"/>
+      <w:r>
+        <w:t xml:space="preserve"> ha nincs szükségünk egy szövegrészre azt egy bizonyos feltételhez köthetjük a </w:t>
+      </w:r>
+      <w:proofErr w:type="spellStart"/>
+      <w:r>
+        <w:t>templaten</w:t>
+      </w:r>
+      <w:proofErr w:type="spellEnd"/>
+      <w:r>
+        <w:t xml:space="preserve"> belül. Az elágazás leírásához a &lt;#</w:t>
+      </w:r>
+      <w:proofErr w:type="spellStart"/>
+      <w:r>
+        <w:t>if</w:t>
+      </w:r>
+      <w:proofErr w:type="spellEnd"/>
+      <w:r>
+        <w:t>…&gt; kifejezés</w:t>
+      </w:r>
+      <w:r>
+        <w:t xml:space="preserve">sel </w:t>
+      </w:r>
+      <w:r>
+        <w:t>használhatjuk</w:t>
+      </w:r>
+      <w:r>
+        <w:t>, végezetül pedig &lt;/#</w:t>
+      </w:r>
+      <w:proofErr w:type="spellStart"/>
+      <w:r>
+        <w:t>if</w:t>
+      </w:r>
+      <w:proofErr w:type="spellEnd"/>
+      <w:r>
+        <w:t>&gt; záró kifejezéssel tudjuk megadni a végét.</w:t>
+      </w:r>
+      <w:r>
+        <w:t xml:space="preserve"> Az if kifejezés után használható a &lt;#</w:t>
+      </w:r>
+      <w:proofErr w:type="spellStart"/>
+      <w:r>
+        <w:t>elseif</w:t>
+      </w:r>
+      <w:proofErr w:type="spellEnd"/>
+      <w:r>
+        <w:t>…</w:t>
+      </w:r>
+      <w:proofErr w:type="gramStart"/>
+      <w:r>
+        <w:t>&gt;,&lt;</w:t>
+      </w:r>
+      <w:proofErr w:type="gramEnd"/>
+      <w:r>
+        <w:t>#</w:t>
+      </w:r>
+      <w:proofErr w:type="spellStart"/>
+      <w:r>
+        <w:t>else</w:t>
+      </w:r>
+      <w:proofErr w:type="spellEnd"/>
+      <w:r>
+        <w:t>&gt;</w:t>
+      </w:r>
+      <w:r>
+        <w:t xml:space="preserve">, mint </w:t>
+      </w:r>
+      <w:r>
+        <w:rPr>
+          <w:i/>
+        </w:rPr>
+        <w:t>egyébként ha</w:t>
+      </w:r>
+      <w:r>
+        <w:t xml:space="preserve"> és </w:t>
+      </w:r>
+      <w:r>
+        <w:rPr>
+          <w:i/>
+        </w:rPr>
+        <w:t>egyébként</w:t>
+      </w:r>
+      <w:r>
+        <w:t xml:space="preserve"> ágak kezelésére.</w:t>
+      </w:r>
+    </w:p>
+    <w:p>
+      <w:pPr>
+        <w:pStyle w:val="Kp"/>
+      </w:pPr>
+      <w:r>
+        <w:rPr>
+          <w:noProof/>
+        </w:rPr>
+        <w:lastRenderedPageBreak/>
+        <w:drawing>
+          <wp:inline distT="0" distB="0" distL="0" distR="0" wp14:anchorId="14C59221" wp14:editId="704A0840">
+            <wp:extent cx="1905000" cy="1304925"/>
+            <wp:effectExtent l="0" t="0" r="0" b="9525"/>
+            <wp:docPr id="11" name="Kép 11"/>
+            <wp:cNvGraphicFramePr>
+              <a:graphicFrameLocks xmlns:a="http://schemas.openxmlformats.org/drawingml/2006/main" noChangeAspect="1"/>
+            </wp:cNvGraphicFramePr>
+            <a:graphic xmlns:a="http://schemas.openxmlformats.org/drawingml/2006/main">
+              <a:graphicData uri="http://schemas.openxmlformats.org/drawingml/2006/picture">
+                <pic:pic xmlns:pic="http://schemas.openxmlformats.org/drawingml/2006/picture">
+                  <pic:nvPicPr>
+                    <pic:cNvPr id="1" name=""/>
+                    <pic:cNvPicPr/>
+                  </pic:nvPicPr>
+                  <pic:blipFill>
+                    <a:blip r:embed="rId17"/>
+                    <a:stretch>
+                      <a:fillRect/>
+                    </a:stretch>
+                  </pic:blipFill>
+                  <pic:spPr>
+                    <a:xfrm>
+                      <a:off x="0" y="0"/>
+                      <a:ext cx="1905000" cy="1304925"/>
+                    </a:xfrm>
+                    <a:prstGeom prst="rect">
+                      <a:avLst/>
+                    </a:prstGeom>
+                  </pic:spPr>
+                </pic:pic>
+              </a:graphicData>
+            </a:graphic>
+          </wp:inline>
+        </w:drawing>
+      </w:r>
+    </w:p>
+    <w:p>
+      <w:pPr>
+        <w:pStyle w:val="Kpalrs"/>
+      </w:pPr>
+      <w:fldSimple w:instr=" STYLEREF 1 \s ">
+        <w:r>
+          <w:rPr>
+            <w:noProof/>
+          </w:rPr>
+          <w:t>4</w:t>
+        </w:r>
+      </w:fldSimple>
+      <w:r>
+        <w:noBreakHyphen/>
+      </w:r>
+      <w:fldSimple w:instr=" SEQ ábra \* ARABIC \s 1 ">
+        <w:r>
+          <w:rPr>
+            <w:noProof/>
+          </w:rPr>
+          <w:t>2</w:t>
+        </w:r>
+      </w:fldSimple>
+      <w:r>
+        <w:t>. ábra</w:t>
+      </w:r>
+      <w:r>
+        <w:t xml:space="preserve"> Freemarker elágazás kezelés</w:t>
+      </w:r>
+    </w:p>
+    <w:p/>
+    <w:p>
+      <w:pPr>
+        <w:pStyle w:val="Cmsor3"/>
         <w:numPr>
           <w:ilvl w:val="0"/>
-          <w:numId w:val="26"/>
+          <w:numId w:val="0"/>
         </w:numPr>
       </w:pPr>
-      <w:proofErr w:type="spellStart"/>
-      <w:r>
-        <w:t>Eclipse</w:t>
-      </w:r>
-      <w:proofErr w:type="spellEnd"/>
-      <w:r>
-        <w:t xml:space="preserve"> támogatás: Mivel a HIG adatmodell az EMF-ben lett modellezve így adott a fejlesztői környezet</w:t>
-      </w:r>
-    </w:p>
-    <w:p>
-      <w:pPr>
-        <w:pStyle w:val="Listaszerbekezds"/>
-        <w:numPr>
-          <w:ilvl w:val="0"/>
-          <w:numId w:val="26"/>
-        </w:numPr>
-      </w:pPr>
-      <w:proofErr w:type="spellStart"/>
-      <w:r>
-        <w:t>Cilus</w:t>
-      </w:r>
-      <w:proofErr w:type="spellEnd"/>
-      <w:r>
-        <w:t xml:space="preserve"> támogatás: A feladatom során sok listán kell végig iterálnom</w:t>
-      </w:r>
-    </w:p>
-    <w:p>
-      <w:pPr>
-        <w:pStyle w:val="Listaszerbekezds"/>
-        <w:numPr>
-          <w:ilvl w:val="0"/>
-          <w:numId w:val="26"/>
-        </w:numPr>
-      </w:pPr>
-      <w:r>
-        <w:t>Kezelhetőség</w:t>
+    </w:p>
+    <w:p>
+      <w:pPr>
+        <w:pStyle w:val="Cmsor2"/>
+      </w:pPr>
+      <w:proofErr w:type="spellStart"/>
+      <w:r>
+        <w:t>Apache</w:t>
+      </w:r>
+      <w:proofErr w:type="spellEnd"/>
+      <w:r>
+        <w:t xml:space="preserve"> </w:t>
+      </w:r>
+      <w:proofErr w:type="spellStart"/>
+      <w:r>
+        <w:t>Velocity</w:t>
+      </w:r>
+      <w:proofErr w:type="spellEnd"/>
+    </w:p>
+    <w:p>
+      <w:pPr>
+        <w:pStyle w:val="Cmsor2"/>
+      </w:pPr>
+      <w:proofErr w:type="spellStart"/>
+      <w:r>
+        <w:t>Xtend</w:t>
+      </w:r>
+      <w:proofErr w:type="spellEnd"/>
+    </w:p>
+    <w:p>
+      <w:pPr>
+        <w:pStyle w:val="Cmsor2"/>
+      </w:pPr>
+      <w:r>
+        <w:t>Konklúzió</w:t>
+      </w:r>
+    </w:p>
+    <w:p>
+      <w:pPr>
+        <w:pStyle w:val="Cmsor1"/>
+      </w:pPr>
+      <w:r>
+        <w:lastRenderedPageBreak/>
+        <w:t>VHDL generálás</w:t>
+      </w:r>
+    </w:p>
+    <w:p>
+      <w:pPr>
+        <w:pStyle w:val="Cmsor2"/>
+      </w:pPr>
+      <w:r>
+        <w:t>HIG adatmodell</w:t>
+      </w:r>
+    </w:p>
+    <w:p>
+      <w:pPr>
+        <w:pStyle w:val="Cmsor2"/>
+      </w:pPr>
+      <w:r>
+        <w:t xml:space="preserve">Hardver </w:t>
+      </w:r>
+      <w:proofErr w:type="spellStart"/>
+      <w:r>
+        <w:t>szintézer</w:t>
+      </w:r>
+      <w:proofErr w:type="spellEnd"/>
+      <w:r>
+        <w:t xml:space="preserve"> specifikációja</w:t>
+      </w:r>
+    </w:p>
+    <w:p>
+      <w:pPr>
+        <w:pStyle w:val="Cmsor2"/>
+      </w:pPr>
+      <w:r>
+        <w:t>Implementáció</w:t>
+      </w:r>
+    </w:p>
+    <w:p>
+      <w:pPr>
+        <w:pStyle w:val="Cmsor1"/>
+      </w:pPr>
+      <w:r>
+        <w:lastRenderedPageBreak/>
+        <w:t>Tesztelés</w:t>
       </w:r>
       <w:bookmarkStart w:id="10" w:name="_GoBack"/>
       <w:bookmarkEnd w:id="10"/>
-    </w:p>
-    <w:p>
-      <w:pPr>
-        <w:pStyle w:val="Cmsor2"/>
-      </w:pPr>
-      <w:r>
-        <w:t>Freemarker</w:t>
-      </w:r>
-    </w:p>
-    <w:p>
-      <w:pPr>
-        <w:pStyle w:val="Cmsor2"/>
-      </w:pPr>
-      <w:proofErr w:type="spellStart"/>
-      <w:r>
-        <w:t>Apache</w:t>
-      </w:r>
-      <w:proofErr w:type="spellEnd"/>
-      <w:r>
-        <w:t xml:space="preserve"> </w:t>
-      </w:r>
-      <w:proofErr w:type="spellStart"/>
-      <w:r>
-        <w:t>Velocity</w:t>
-      </w:r>
-      <w:proofErr w:type="spellEnd"/>
-    </w:p>
-    <w:p>
-      <w:pPr>
-        <w:pStyle w:val="Cmsor2"/>
-      </w:pPr>
-      <w:proofErr w:type="spellStart"/>
-      <w:r>
-        <w:t>Xtend</w:t>
-      </w:r>
-      <w:proofErr w:type="spellEnd"/>
-    </w:p>
-    <w:p>
-      <w:pPr>
-        <w:pStyle w:val="Cmsor2"/>
-      </w:pPr>
-      <w:r>
-        <w:t>Konklúzió</w:t>
-      </w:r>
     </w:p>
     <w:p>
       <w:pPr>
@@ -6007,7 +6109,7 @@
       <w:r>
         <w:t xml:space="preserve">Eclipse modelling framework: </w:t>
       </w:r>
-      <w:hyperlink r:id="rId16" w:history="1">
+      <w:hyperlink r:id="rId18" w:history="1">
         <w:r>
           <w:rPr>
             <w:rStyle w:val="Hiperhivatkozs"/>
@@ -6046,7 +6148,7 @@
       <w:r>
         <w:t xml:space="preserve">Eclipse Project, </w:t>
       </w:r>
-      <w:hyperlink r:id="rId17" w:history="1">
+      <w:hyperlink r:id="rId19" w:history="1">
         <w:r>
           <w:rPr>
             <w:rStyle w:val="Hiperhivatkozs"/>
@@ -6067,7 +6169,7 @@
       <w:r>
         <w:t xml:space="preserve">Eclipse Platform, </w:t>
       </w:r>
-      <w:hyperlink r:id="rId18" w:history="1">
+      <w:hyperlink r:id="rId20" w:history="1">
         <w:r>
           <w:rPr>
             <w:rStyle w:val="Hiperhivatkozs"/>
@@ -6085,7 +6187,7 @@
       <w:r>
         <w:t xml:space="preserve">High-level synthesis, </w:t>
       </w:r>
-      <w:hyperlink r:id="rId19" w:history="1">
+      <w:hyperlink r:id="rId21" w:history="1">
         <w:r>
           <w:rPr>
             <w:rStyle w:val="Hiperhivatkozs"/>
@@ -6103,26 +6205,44 @@
       <w:r>
         <w:t xml:space="preserve">G. Suba, and P. Arató: Concept of the system-level synthesis framework PipeComp, </w:t>
       </w:r>
-      <w:r>
-        <w:t>http://hls.iit.bme.hu/lib/exe/fetch.php/hu/pipecomp.pdf</w:t>
-      </w:r>
+      <w:hyperlink r:id="rId22" w:history="1">
+        <w:r>
+          <w:rPr>
+            <w:rStyle w:val="Hiperhivatkozs"/>
+          </w:rPr>
+          <w:t>http://hls.iit.bme.hu/lib/exe/fetch.php/hu/pipecomp.pdf</w:t>
+        </w:r>
+      </w:hyperlink>
       <w:bookmarkEnd w:id="17"/>
     </w:p>
     <w:p>
       <w:pPr>
+        <w:pStyle w:val="Irodalomjegyzksor"/>
+      </w:pPr>
+      <w:bookmarkStart w:id="18" w:name="_Ref530078421"/>
+      <w:r>
+        <w:t xml:space="preserve">Freemarker, </w:t>
+      </w:r>
+      <w:r>
+        <w:t>https://freemarker.apache.org/</w:t>
+      </w:r>
+      <w:bookmarkEnd w:id="18"/>
+    </w:p>
+    <w:p>
+      <w:pPr>
         <w:pStyle w:val="Fejezetcimszmozsnlkl"/>
       </w:pPr>
-      <w:bookmarkStart w:id="18" w:name="_Toc529902055"/>
+      <w:bookmarkStart w:id="19" w:name="_Toc529902055"/>
       <w:r>
         <w:lastRenderedPageBreak/>
         <w:t>Függelék</w:t>
       </w:r>
-      <w:bookmarkEnd w:id="18"/>
+      <w:bookmarkEnd w:id="19"/>
     </w:p>
     <w:p/>
     <w:sectPr>
-      <w:headerReference w:type="even" r:id="rId20"/>
-      <w:footerReference w:type="default" r:id="rId21"/>
+      <w:headerReference w:type="even" r:id="rId23"/>
+      <w:footerReference w:type="default" r:id="rId24"/>
       <w:type w:val="continuous"/>
       <w:pgSz w:w="11907" w:h="16840" w:code="9"/>
       <w:pgMar w:top="1418" w:right="1418" w:bottom="1418" w:left="1418" w:header="709" w:footer="709" w:gutter="567"/>
@@ -8463,6 +8583,50 @@
     <w:lsdException w:name="Hyperlink" w:uiPriority="99"/>
     <w:lsdException w:name="Strong" w:qFormat="1"/>
     <w:lsdException w:name="Emphasis" w:qFormat="1"/>
+    <w:lsdException w:name="Normal Table" w:semiHidden="1" w:unhideWhenUsed="1"/>
+    <w:lsdException w:name="Table Simple 1" w:semiHidden="1" w:unhideWhenUsed="1"/>
+    <w:lsdException w:name="Table Simple 2" w:semiHidden="1" w:unhideWhenUsed="1"/>
+    <w:lsdException w:name="Table Simple 3" w:semiHidden="1" w:unhideWhenUsed="1"/>
+    <w:lsdException w:name="Table Classic 1" w:semiHidden="1" w:unhideWhenUsed="1"/>
+    <w:lsdException w:name="Table Classic 2" w:semiHidden="1" w:unhideWhenUsed="1"/>
+    <w:lsdException w:name="Table Classic 3" w:semiHidden="1" w:unhideWhenUsed="1"/>
+    <w:lsdException w:name="Table Classic 4" w:semiHidden="1" w:unhideWhenUsed="1"/>
+    <w:lsdException w:name="Table Colorful 1" w:semiHidden="1" w:unhideWhenUsed="1"/>
+    <w:lsdException w:name="Table Colorful 2" w:semiHidden="1" w:unhideWhenUsed="1"/>
+    <w:lsdException w:name="Table Colorful 3" w:semiHidden="1" w:unhideWhenUsed="1"/>
+    <w:lsdException w:name="Table Columns 1" w:semiHidden="1" w:unhideWhenUsed="1"/>
+    <w:lsdException w:name="Table Columns 2" w:semiHidden="1" w:unhideWhenUsed="1"/>
+    <w:lsdException w:name="Table Columns 3" w:semiHidden="1" w:unhideWhenUsed="1"/>
+    <w:lsdException w:name="Table Columns 4" w:semiHidden="1" w:unhideWhenUsed="1"/>
+    <w:lsdException w:name="Table Columns 5" w:semiHidden="1" w:unhideWhenUsed="1"/>
+    <w:lsdException w:name="Table Grid 1" w:semiHidden="1" w:unhideWhenUsed="1"/>
+    <w:lsdException w:name="Table Grid 2" w:semiHidden="1" w:unhideWhenUsed="1"/>
+    <w:lsdException w:name="Table Grid 3" w:semiHidden="1" w:unhideWhenUsed="1"/>
+    <w:lsdException w:name="Table Grid 4" w:semiHidden="1" w:unhideWhenUsed="1"/>
+    <w:lsdException w:name="Table Grid 5" w:semiHidden="1" w:unhideWhenUsed="1"/>
+    <w:lsdException w:name="Table Grid 6" w:semiHidden="1" w:unhideWhenUsed="1"/>
+    <w:lsdException w:name="Table Grid 7" w:semiHidden="1" w:unhideWhenUsed="1"/>
+    <w:lsdException w:name="Table Grid 8" w:semiHidden="1" w:unhideWhenUsed="1"/>
+    <w:lsdException w:name="Table List 1" w:semiHidden="1" w:unhideWhenUsed="1"/>
+    <w:lsdException w:name="Table List 2" w:semiHidden="1" w:unhideWhenUsed="1"/>
+    <w:lsdException w:name="Table List 3" w:semiHidden="1" w:unhideWhenUsed="1"/>
+    <w:lsdException w:name="Table List 4" w:semiHidden="1" w:unhideWhenUsed="1"/>
+    <w:lsdException w:name="Table List 5" w:semiHidden="1" w:unhideWhenUsed="1"/>
+    <w:lsdException w:name="Table List 6" w:semiHidden="1" w:unhideWhenUsed="1"/>
+    <w:lsdException w:name="Table List 7" w:semiHidden="1" w:unhideWhenUsed="1"/>
+    <w:lsdException w:name="Table List 8" w:semiHidden="1" w:unhideWhenUsed="1"/>
+    <w:lsdException w:name="Table 3D effects 1" w:semiHidden="1" w:unhideWhenUsed="1"/>
+    <w:lsdException w:name="Table 3D effects 2" w:semiHidden="1" w:unhideWhenUsed="1"/>
+    <w:lsdException w:name="Table 3D effects 3" w:semiHidden="1" w:unhideWhenUsed="1"/>
+    <w:lsdException w:name="Table Contemporary" w:semiHidden="1" w:unhideWhenUsed="1"/>
+    <w:lsdException w:name="Table Elegant" w:semiHidden="1" w:unhideWhenUsed="1"/>
+    <w:lsdException w:name="Table Professional" w:semiHidden="1" w:unhideWhenUsed="1"/>
+    <w:lsdException w:name="Table Subtle 1" w:semiHidden="1" w:unhideWhenUsed="1"/>
+    <w:lsdException w:name="Table Subtle 2" w:semiHidden="1" w:unhideWhenUsed="1"/>
+    <w:lsdException w:name="Table Web 1" w:semiHidden="1" w:unhideWhenUsed="1"/>
+    <w:lsdException w:name="Table Web 2" w:semiHidden="1" w:unhideWhenUsed="1"/>
+    <w:lsdException w:name="Table Web 3" w:semiHidden="1" w:unhideWhenUsed="1"/>
+    <w:lsdException w:name="Table Theme" w:semiHidden="1" w:unhideWhenUsed="1"/>
     <w:lsdException w:name="Placeholder Text" w:semiHidden="1" w:uiPriority="99"/>
     <w:lsdException w:name="No Spacing" w:uiPriority="1"/>
     <w:lsdException w:name="Light Shading" w:uiPriority="60"/>
@@ -8880,11 +9044,15 @@
   </w:style>
   <w:style w:type="character" w:default="1" w:styleId="Bekezdsalapbettpusa">
     <w:name w:val="Default Paragraph Font"/>
+    <w:uiPriority w:val="1"/>
     <w:semiHidden/>
+    <w:unhideWhenUsed/>
   </w:style>
   <w:style w:type="table" w:default="1" w:styleId="Normltblzat">
     <w:name w:val="Normal Table"/>
+    <w:uiPriority w:val="99"/>
     <w:semiHidden/>
+    <w:unhideWhenUsed/>
     <w:tblPr>
       <w:tblInd w:w="0" w:type="dxa"/>
       <w:tblCellMar>
@@ -8897,7 +9065,9 @@
   </w:style>
   <w:style w:type="numbering" w:default="1" w:styleId="Nemlista">
     <w:name w:val="No List"/>
+    <w:uiPriority w:val="99"/>
     <w:semiHidden/>
+    <w:unhideWhenUsed/>
   </w:style>
   <w:style w:type="paragraph" w:styleId="lfej">
     <w:name w:val="header"/>
@@ -9694,6 +9864,18 @@
       <w:noProof/>
     </w:rPr>
   </w:style>
+  <w:style w:type="character" w:styleId="Feloldatlanmegemlts">
+    <w:name w:val="Unresolved Mention"/>
+    <w:basedOn w:val="Bekezdsalapbettpusa"/>
+    <w:uiPriority w:val="99"/>
+    <w:semiHidden/>
+    <w:unhideWhenUsed/>
+    <w:rsid w:val="00CF049A"/>
+    <w:rPr>
+      <w:color w:val="605E5C"/>
+      <w:shd w:val="clear" w:color="auto" w:fill="E1DFDD"/>
+    </w:rPr>
+  </w:style>
 </w:styles>
 </file>
 
@@ -9997,7 +10179,7 @@
 </file>
 
 <file path=customXml/itemProps1.xml><?xml version="1.0" encoding="utf-8"?>
-<ds:datastoreItem xmlns:ds="http://schemas.openxmlformats.org/officeDocument/2006/customXml" ds:itemID="{5F31F3A5-5BEE-439C-B2E5-5F87844E1F3F}">
+<ds:datastoreItem xmlns:ds="http://schemas.openxmlformats.org/officeDocument/2006/customXml" ds:itemID="{EFC4A6C5-CC45-4F12-A558-BF05093B1546}">
   <ds:schemaRefs>
     <ds:schemaRef ds:uri="http://schemas.openxmlformats.org/officeDocument/2006/bibliography"/>
   </ds:schemaRefs>

</xml_diff>